<commit_message>
Actualizo la rama TestProducto
</commit_message>
<xml_diff>
--- a/readme.docx
+++ b/readme.docx
@@ -4,7 +4,7 @@
   <w:body>
     <w:p>
       <w:pPr>
-        <w:pStyle w:val="Title"/>
+        <w:pStyle w:val="Ttulo"/>
       </w:pPr>
       <w:r>
         <w:t>Documentación del proyecto</w:t>
@@ -15,7 +15,7 @@
     </w:p>
     <w:p>
       <w:pPr>
-        <w:pStyle w:val="Heading1"/>
+        <w:pStyle w:val="Ttulo1"/>
       </w:pPr>
       <w:r>
         <w:t>Componentes del equipo</w:t>
@@ -110,7 +110,7 @@
     </w:p>
     <w:p>
       <w:pPr>
-        <w:pStyle w:val="Heading1"/>
+        <w:pStyle w:val="Ttulo1"/>
       </w:pPr>
       <w:r>
         <w:t>Dirección GITHUB</w:t>
@@ -118,7 +118,7 @@
     </w:p>
     <w:p>
       <w:pPr>
-        <w:pStyle w:val="Heading1"/>
+        <w:pStyle w:val="Ttulo1"/>
         <w:rPr>
           <w:color w:val="auto"/>
           <w:sz w:val="22"/>
@@ -128,7 +128,7 @@
       <w:hyperlink r:id="rId7" w:history="1">
         <w:r>
           <w:rPr>
-            <w:rStyle w:val="Hyperlink"/>
+            <w:rStyle w:val="Hipervnculo"/>
             <w:sz w:val="22"/>
             <w:szCs w:val="22"/>
           </w:rPr>
@@ -138,7 +138,7 @@
     </w:p>
     <w:p>
       <w:pPr>
-        <w:pStyle w:val="Heading1"/>
+        <w:pStyle w:val="Ttulo1"/>
       </w:pPr>
       <w:r>
         <w:t>Resumen de los pasos seguidos</w:t>
@@ -152,7 +152,7 @@
     <w:p/>
     <w:p>
       <w:pPr>
-        <w:pStyle w:val="Heading1"/>
+        <w:pStyle w:val="Ttulo1"/>
       </w:pPr>
       <w:r>
         <w:t>Documentación de la clase Suma</w:t>
@@ -162,7 +162,7 @@
     <w:p/>
     <w:p>
       <w:pPr>
-        <w:pStyle w:val="Heading1"/>
+        <w:pStyle w:val="Ttulo1"/>
       </w:pPr>
       <w:r>
         <w:t>Documentación de la clase Resta</w:t>
@@ -171,33 +171,412 @@
     <w:p/>
     <w:p>
       <w:pPr>
-        <w:pStyle w:val="Heading1"/>
+        <w:pStyle w:val="Ttulo1"/>
       </w:pPr>
       <w:r>
         <w:t>Documentación de la clase Producto</w:t>
       </w:r>
     </w:p>
+    <w:p>
+      <w:r>
+        <w:t xml:space="preserve">Para </w:t>
+      </w:r>
+      <w:proofErr w:type="gramStart"/>
+      <w:r>
+        <w:t>empezar</w:t>
+      </w:r>
+      <w:proofErr w:type="gramEnd"/>
+      <w:r>
+        <w:t xml:space="preserve"> hemos creado la rama </w:t>
+      </w:r>
+      <w:proofErr w:type="spellStart"/>
+      <w:r>
+        <w:t>TestProducto</w:t>
+      </w:r>
+      <w:proofErr w:type="spellEnd"/>
+      <w:r>
+        <w:t xml:space="preserve"> para trabajar sobre ella:</w:t>
+      </w:r>
+    </w:p>
+    <w:p>
+      <w:r>
+        <w:rPr>
+          <w:noProof/>
+        </w:rPr>
+        <w:drawing>
+          <wp:inline distT="0" distB="0" distL="0" distR="0" wp14:anchorId="5DCCFAB3" wp14:editId="57E48215">
+            <wp:extent cx="5400040" cy="282575"/>
+            <wp:effectExtent l="0" t="0" r="0" b="3175"/>
+            <wp:docPr id="1" name="Imagen 1"/>
+            <wp:cNvGraphicFramePr>
+              <a:graphicFrameLocks xmlns:a="http://schemas.openxmlformats.org/drawingml/2006/main" noChangeAspect="1"/>
+            </wp:cNvGraphicFramePr>
+            <a:graphic xmlns:a="http://schemas.openxmlformats.org/drawingml/2006/main">
+              <a:graphicData uri="http://schemas.openxmlformats.org/drawingml/2006/picture">
+                <pic:pic xmlns:pic="http://schemas.openxmlformats.org/drawingml/2006/picture">
+                  <pic:nvPicPr>
+                    <pic:cNvPr id="1" name=""/>
+                    <pic:cNvPicPr/>
+                  </pic:nvPicPr>
+                  <pic:blipFill>
+                    <a:blip r:embed="rId8"/>
+                    <a:stretch>
+                      <a:fillRect/>
+                    </a:stretch>
+                  </pic:blipFill>
+                  <pic:spPr>
+                    <a:xfrm>
+                      <a:off x="0" y="0"/>
+                      <a:ext cx="5400040" cy="282575"/>
+                    </a:xfrm>
+                    <a:prstGeom prst="rect">
+                      <a:avLst/>
+                    </a:prstGeom>
+                  </pic:spPr>
+                </pic:pic>
+              </a:graphicData>
+            </a:graphic>
+          </wp:inline>
+        </w:drawing>
+      </w:r>
+    </w:p>
+    <w:p>
+      <w:r>
+        <w:rPr>
+          <w:noProof/>
+        </w:rPr>
+        <w:drawing>
+          <wp:inline distT="0" distB="0" distL="0" distR="0" wp14:anchorId="3EF1F29A" wp14:editId="6A23AD4C">
+            <wp:extent cx="5400040" cy="370840"/>
+            <wp:effectExtent l="0" t="0" r="0" b="0"/>
+            <wp:docPr id="2" name="Imagen 2"/>
+            <wp:cNvGraphicFramePr>
+              <a:graphicFrameLocks xmlns:a="http://schemas.openxmlformats.org/drawingml/2006/main" noChangeAspect="1"/>
+            </wp:cNvGraphicFramePr>
+            <a:graphic xmlns:a="http://schemas.openxmlformats.org/drawingml/2006/main">
+              <a:graphicData uri="http://schemas.openxmlformats.org/drawingml/2006/picture">
+                <pic:pic xmlns:pic="http://schemas.openxmlformats.org/drawingml/2006/picture">
+                  <pic:nvPicPr>
+                    <pic:cNvPr id="1" name=""/>
+                    <pic:cNvPicPr/>
+                  </pic:nvPicPr>
+                  <pic:blipFill>
+                    <a:blip r:embed="rId9"/>
+                    <a:stretch>
+                      <a:fillRect/>
+                    </a:stretch>
+                  </pic:blipFill>
+                  <pic:spPr>
+                    <a:xfrm>
+                      <a:off x="0" y="0"/>
+                      <a:ext cx="5400040" cy="370840"/>
+                    </a:xfrm>
+                    <a:prstGeom prst="rect">
+                      <a:avLst/>
+                    </a:prstGeom>
+                  </pic:spPr>
+                </pic:pic>
+              </a:graphicData>
+            </a:graphic>
+          </wp:inline>
+        </w:drawing>
+      </w:r>
+    </w:p>
+    <w:p>
+      <w:r>
+        <w:t xml:space="preserve">Hemos hecho un </w:t>
+      </w:r>
+      <w:proofErr w:type="spellStart"/>
+      <w:r>
+        <w:t>pull</w:t>
+      </w:r>
+      <w:proofErr w:type="spellEnd"/>
+      <w:r>
+        <w:t xml:space="preserve"> en la rama resta del </w:t>
+      </w:r>
+      <w:proofErr w:type="spellStart"/>
+      <w:r>
+        <w:t>main</w:t>
+      </w:r>
+      <w:proofErr w:type="spellEnd"/>
+      <w:r>
+        <w:t xml:space="preserve"> para poder empezar a trabajar:</w:t>
+      </w:r>
+    </w:p>
+    <w:p>
+      <w:r>
+        <w:rPr>
+          <w:noProof/>
+        </w:rPr>
+        <w:drawing>
+          <wp:inline distT="0" distB="0" distL="0" distR="0" wp14:anchorId="692B3F5F" wp14:editId="016A38C6">
+            <wp:extent cx="5400040" cy="1645285"/>
+            <wp:effectExtent l="0" t="0" r="0" b="0"/>
+            <wp:docPr id="3" name="Imagen 3"/>
+            <wp:cNvGraphicFramePr>
+              <a:graphicFrameLocks xmlns:a="http://schemas.openxmlformats.org/drawingml/2006/main" noChangeAspect="1"/>
+            </wp:cNvGraphicFramePr>
+            <a:graphic xmlns:a="http://schemas.openxmlformats.org/drawingml/2006/main">
+              <a:graphicData uri="http://schemas.openxmlformats.org/drawingml/2006/picture">
+                <pic:pic xmlns:pic="http://schemas.openxmlformats.org/drawingml/2006/picture">
+                  <pic:nvPicPr>
+                    <pic:cNvPr id="1" name=""/>
+                    <pic:cNvPicPr/>
+                  </pic:nvPicPr>
+                  <pic:blipFill>
+                    <a:blip r:embed="rId10"/>
+                    <a:stretch>
+                      <a:fillRect/>
+                    </a:stretch>
+                  </pic:blipFill>
+                  <pic:spPr>
+                    <a:xfrm>
+                      <a:off x="0" y="0"/>
+                      <a:ext cx="5400040" cy="1645285"/>
+                    </a:xfrm>
+                    <a:prstGeom prst="rect">
+                      <a:avLst/>
+                    </a:prstGeom>
+                  </pic:spPr>
+                </pic:pic>
+              </a:graphicData>
+            </a:graphic>
+          </wp:inline>
+        </w:drawing>
+      </w:r>
+    </w:p>
+    <w:p>
+      <w:r>
+        <w:lastRenderedPageBreak/>
+        <w:t>Una vez realizado hemos escrito el código para testear los métodos. Hemos hecho 4 pruebas diferentes (con métodos diferentes de JUNIT) para cada método.</w:t>
+      </w:r>
+    </w:p>
+    <w:p>
+      <w:r>
+        <w:t>Son los siguientes:</w:t>
+      </w:r>
+    </w:p>
+    <w:p>
+      <w:proofErr w:type="spellStart"/>
+      <w:proofErr w:type="gramStart"/>
+      <w:r>
+        <w:t>assertEquals</w:t>
+      </w:r>
+      <w:proofErr w:type="spellEnd"/>
+      <w:r>
+        <w:t>(</w:t>
+      </w:r>
+      <w:proofErr w:type="gramEnd"/>
+      <w:r>
+        <w:t>)</w:t>
+      </w:r>
+    </w:p>
+    <w:p>
+      <w:proofErr w:type="spellStart"/>
+      <w:proofErr w:type="gramStart"/>
+      <w:r>
+        <w:t>assertNotEquals</w:t>
+      </w:r>
+      <w:proofErr w:type="spellEnd"/>
+      <w:r>
+        <w:t>(</w:t>
+      </w:r>
+      <w:proofErr w:type="gramEnd"/>
+      <w:r>
+        <w:t>)</w:t>
+      </w:r>
+    </w:p>
+    <w:p>
+      <w:proofErr w:type="spellStart"/>
+      <w:proofErr w:type="gramStart"/>
+      <w:r>
+        <w:t>assertNotNull</w:t>
+      </w:r>
+      <w:proofErr w:type="spellEnd"/>
+      <w:r>
+        <w:t>(</w:t>
+      </w:r>
+      <w:proofErr w:type="gramEnd"/>
+      <w:r>
+        <w:t>)</w:t>
+      </w:r>
+    </w:p>
+    <w:p>
+      <w:proofErr w:type="spellStart"/>
+      <w:proofErr w:type="gramStart"/>
+      <w:r>
+        <w:t>assertTrue</w:t>
+      </w:r>
+      <w:proofErr w:type="spellEnd"/>
+      <w:r>
+        <w:t>(</w:t>
+      </w:r>
+      <w:proofErr w:type="gramEnd"/>
+      <w:r>
+        <w:t>)</w:t>
+      </w:r>
+    </w:p>
+    <w:p>
+      <w:r>
+        <w:t>Finalmente, lo hemos ejecutado como JUNIT para ver qué fallos podría darnos:</w:t>
+      </w:r>
+    </w:p>
+    <w:p>
+      <w:r>
+        <w:rPr>
+          <w:noProof/>
+        </w:rPr>
+        <w:drawing>
+          <wp:inline distT="0" distB="0" distL="0" distR="0" wp14:anchorId="11E508C7" wp14:editId="1A8E70C5">
+            <wp:extent cx="4524375" cy="1466850"/>
+            <wp:effectExtent l="0" t="0" r="9525" b="0"/>
+            <wp:docPr id="5" name="Imagen 5"/>
+            <wp:cNvGraphicFramePr>
+              <a:graphicFrameLocks xmlns:a="http://schemas.openxmlformats.org/drawingml/2006/main" noChangeAspect="1"/>
+            </wp:cNvGraphicFramePr>
+            <a:graphic xmlns:a="http://schemas.openxmlformats.org/drawingml/2006/main">
+              <a:graphicData uri="http://schemas.openxmlformats.org/drawingml/2006/picture">
+                <pic:pic xmlns:pic="http://schemas.openxmlformats.org/drawingml/2006/picture">
+                  <pic:nvPicPr>
+                    <pic:cNvPr id="1" name=""/>
+                    <pic:cNvPicPr/>
+                  </pic:nvPicPr>
+                  <pic:blipFill>
+                    <a:blip r:embed="rId11"/>
+                    <a:stretch>
+                      <a:fillRect/>
+                    </a:stretch>
+                  </pic:blipFill>
+                  <pic:spPr>
+                    <a:xfrm>
+                      <a:off x="0" y="0"/>
+                      <a:ext cx="4524375" cy="1466850"/>
+                    </a:xfrm>
+                    <a:prstGeom prst="rect">
+                      <a:avLst/>
+                    </a:prstGeom>
+                  </pic:spPr>
+                </pic:pic>
+              </a:graphicData>
+            </a:graphic>
+          </wp:inline>
+        </w:drawing>
+      </w:r>
+    </w:p>
+    <w:p>
+      <w:r>
+        <w:t>Si nos diera algún fallo o error saldría ahí indicado y tendríamos que corregirlos.</w:t>
+      </w:r>
+    </w:p>
+    <w:p>
+      <w:r>
+        <w:t>Una vez comprobado que está bien, lo subiremos primero en la rama resta para después añadirlo a la principal.</w:t>
+      </w:r>
+    </w:p>
+    <w:p>
+      <w:r>
+        <w:rPr>
+          <w:noProof/>
+        </w:rPr>
+        <w:drawing>
+          <wp:inline distT="0" distB="0" distL="0" distR="0" wp14:anchorId="01FBAC22" wp14:editId="4DACF583">
+            <wp:extent cx="5400040" cy="849630"/>
+            <wp:effectExtent l="0" t="0" r="0" b="7620"/>
+            <wp:docPr id="6" name="Imagen 6"/>
+            <wp:cNvGraphicFramePr>
+              <a:graphicFrameLocks xmlns:a="http://schemas.openxmlformats.org/drawingml/2006/main" noChangeAspect="1"/>
+            </wp:cNvGraphicFramePr>
+            <a:graphic xmlns:a="http://schemas.openxmlformats.org/drawingml/2006/main">
+              <a:graphicData uri="http://schemas.openxmlformats.org/drawingml/2006/picture">
+                <pic:pic xmlns:pic="http://schemas.openxmlformats.org/drawingml/2006/picture">
+                  <pic:nvPicPr>
+                    <pic:cNvPr id="1" name=""/>
+                    <pic:cNvPicPr/>
+                  </pic:nvPicPr>
+                  <pic:blipFill>
+                    <a:blip r:embed="rId12"/>
+                    <a:stretch>
+                      <a:fillRect/>
+                    </a:stretch>
+                  </pic:blipFill>
+                  <pic:spPr>
+                    <a:xfrm>
+                      <a:off x="0" y="0"/>
+                      <a:ext cx="5400040" cy="849630"/>
+                    </a:xfrm>
+                    <a:prstGeom prst="rect">
+                      <a:avLst/>
+                    </a:prstGeom>
+                  </pic:spPr>
+                </pic:pic>
+              </a:graphicData>
+            </a:graphic>
+          </wp:inline>
+        </w:drawing>
+      </w:r>
+    </w:p>
+    <w:p>
+      <w:r>
+        <w:rPr>
+          <w:noProof/>
+        </w:rPr>
+        <w:drawing>
+          <wp:inline distT="0" distB="0" distL="0" distR="0" wp14:anchorId="372CE95A" wp14:editId="41AAC5EA">
+            <wp:extent cx="5400040" cy="257810"/>
+            <wp:effectExtent l="0" t="0" r="0" b="8890"/>
+            <wp:docPr id="7" name="Imagen 7"/>
+            <wp:cNvGraphicFramePr>
+              <a:graphicFrameLocks xmlns:a="http://schemas.openxmlformats.org/drawingml/2006/main" noChangeAspect="1"/>
+            </wp:cNvGraphicFramePr>
+            <a:graphic xmlns:a="http://schemas.openxmlformats.org/drawingml/2006/main">
+              <a:graphicData uri="http://schemas.openxmlformats.org/drawingml/2006/picture">
+                <pic:pic xmlns:pic="http://schemas.openxmlformats.org/drawingml/2006/picture">
+                  <pic:nvPicPr>
+                    <pic:cNvPr id="1" name=""/>
+                    <pic:cNvPicPr/>
+                  </pic:nvPicPr>
+                  <pic:blipFill>
+                    <a:blip r:embed="rId13"/>
+                    <a:stretch>
+                      <a:fillRect/>
+                    </a:stretch>
+                  </pic:blipFill>
+                  <pic:spPr>
+                    <a:xfrm>
+                      <a:off x="0" y="0"/>
+                      <a:ext cx="5400040" cy="257810"/>
+                    </a:xfrm>
+                    <a:prstGeom prst="rect">
+                      <a:avLst/>
+                    </a:prstGeom>
+                  </pic:spPr>
+                </pic:pic>
+              </a:graphicData>
+            </a:graphic>
+          </wp:inline>
+        </w:drawing>
+      </w:r>
+    </w:p>
+    <w:p>
+      <w:pPr>
+        <w:pStyle w:val="Ttulo1"/>
+      </w:pPr>
+      <w:r>
+        <w:t>Documentación de la clase Cociente</w:t>
+      </w:r>
+    </w:p>
     <w:p/>
     <w:p>
       <w:pPr>
-        <w:pStyle w:val="Heading1"/>
-      </w:pPr>
-      <w:r>
-        <w:t>Documentación de la clase Cociente</w:t>
-      </w:r>
-    </w:p>
-    <w:p/>
-    <w:p>
-      <w:pPr>
-        <w:pStyle w:val="Heading1"/>
+        <w:pStyle w:val="Ttulo1"/>
       </w:pPr>
       <w:r>
         <w:t>Problemas afrontados</w:t>
       </w:r>
     </w:p>
     <w:sectPr>
-      <w:headerReference w:type="default" r:id="rId8"/>
-      <w:footerReference w:type="default" r:id="rId9"/>
+      <w:headerReference w:type="default" r:id="rId14"/>
+      <w:footerReference w:type="default" r:id="rId15"/>
       <w:pgSz w:w="11906" w:h="16838"/>
       <w:pgMar w:top="1417" w:right="1701" w:bottom="1417" w:left="1701" w:header="708" w:footer="708" w:gutter="0"/>
       <w:pgNumType w:start="1"/>
@@ -789,7 +1168,7 @@
     <w:name w:val="Normal"/>
     <w:qFormat/>
   </w:style>
-  <w:style w:type="paragraph" w:styleId="Heading1">
+  <w:style w:type="paragraph" w:styleId="Ttulo1">
     <w:name w:val="heading 1"/>
     <w:basedOn w:val="Normal"/>
     <w:next w:val="Normal"/>
@@ -807,7 +1186,7 @@
       <w:szCs w:val="32"/>
     </w:rPr>
   </w:style>
-  <w:style w:type="paragraph" w:styleId="Heading2">
+  <w:style w:type="paragraph" w:styleId="Ttulo2">
     <w:name w:val="heading 2"/>
     <w:basedOn w:val="Normal"/>
     <w:next w:val="Normal"/>
@@ -827,7 +1206,7 @@
       <w:szCs w:val="36"/>
     </w:rPr>
   </w:style>
-  <w:style w:type="paragraph" w:styleId="Heading3">
+  <w:style w:type="paragraph" w:styleId="Ttulo3">
     <w:name w:val="heading 3"/>
     <w:basedOn w:val="Normal"/>
     <w:next w:val="Normal"/>
@@ -847,7 +1226,7 @@
       <w:szCs w:val="28"/>
     </w:rPr>
   </w:style>
-  <w:style w:type="paragraph" w:styleId="Heading4">
+  <w:style w:type="paragraph" w:styleId="Ttulo4">
     <w:name w:val="heading 4"/>
     <w:basedOn w:val="Normal"/>
     <w:next w:val="Normal"/>
@@ -867,7 +1246,7 @@
       <w:szCs w:val="24"/>
     </w:rPr>
   </w:style>
-  <w:style w:type="paragraph" w:styleId="Heading5">
+  <w:style w:type="paragraph" w:styleId="Ttulo5">
     <w:name w:val="heading 5"/>
     <w:basedOn w:val="Normal"/>
     <w:next w:val="Normal"/>
@@ -885,7 +1264,7 @@
       <w:b/>
     </w:rPr>
   </w:style>
-  <w:style w:type="paragraph" w:styleId="Heading6">
+  <w:style w:type="paragraph" w:styleId="Ttulo6">
     <w:name w:val="heading 6"/>
     <w:basedOn w:val="Normal"/>
     <w:next w:val="Normal"/>
@@ -905,13 +1284,13 @@
       <w:szCs w:val="20"/>
     </w:rPr>
   </w:style>
-  <w:style w:type="character" w:default="1" w:styleId="DefaultParagraphFont">
+  <w:style w:type="character" w:default="1" w:styleId="Fuentedeprrafopredeter">
     <w:name w:val="Default Paragraph Font"/>
     <w:uiPriority w:val="1"/>
     <w:semiHidden/>
     <w:unhideWhenUsed/>
   </w:style>
-  <w:style w:type="table" w:default="1" w:styleId="TableNormal">
+  <w:style w:type="table" w:default="1" w:styleId="Tablanormal">
     <w:name w:val="Normal Table"/>
     <w:uiPriority w:val="99"/>
     <w:semiHidden/>
@@ -926,7 +1305,7 @@
       </w:tblCellMar>
     </w:tblPr>
   </w:style>
-  <w:style w:type="numbering" w:default="1" w:styleId="NoList">
+  <w:style w:type="numbering" w:default="1" w:styleId="Sinlista">
     <w:name w:val="No List"/>
     <w:uiPriority w:val="99"/>
     <w:semiHidden/>
@@ -943,7 +1322,7 @@
       </w:tblCellMar>
     </w:tblPr>
   </w:style>
-  <w:style w:type="paragraph" w:styleId="Title">
+  <w:style w:type="paragraph" w:styleId="Ttulo">
     <w:name w:val="Title"/>
     <w:basedOn w:val="Normal"/>
     <w:next w:val="Normal"/>
@@ -957,7 +1336,7 @@
       <w:szCs w:val="56"/>
     </w:rPr>
   </w:style>
-  <w:style w:type="paragraph" w:styleId="Subtitle">
+  <w:style w:type="paragraph" w:styleId="Subttulo">
     <w:name w:val="Subtitle"/>
     <w:basedOn w:val="Normal"/>
     <w:next w:val="Normal"/>
@@ -976,9 +1355,9 @@
       <w:szCs w:val="48"/>
     </w:rPr>
   </w:style>
-  <w:style w:type="character" w:styleId="Hyperlink">
+  <w:style w:type="character" w:styleId="Hipervnculo">
     <w:name w:val="Hyperlink"/>
-    <w:basedOn w:val="DefaultParagraphFont"/>
+    <w:basedOn w:val="Fuentedeprrafopredeter"/>
     <w:uiPriority w:val="99"/>
     <w:unhideWhenUsed/>
     <w:rsid w:val="00CE7A97"/>
@@ -987,9 +1366,9 @@
       <w:u w:val="single"/>
     </w:rPr>
   </w:style>
-  <w:style w:type="character" w:styleId="UnresolvedMention">
+  <w:style w:type="character" w:styleId="Mencinsinresolver">
     <w:name w:val="Unresolved Mention"/>
-    <w:basedOn w:val="DefaultParagraphFont"/>
+    <w:basedOn w:val="Fuentedeprrafopredeter"/>
     <w:uiPriority w:val="99"/>
     <w:semiHidden/>
     <w:unhideWhenUsed/>

</xml_diff>

<commit_message>
Cambios doc y TestSuit
</commit_message>
<xml_diff>
--- a/readme.docx
+++ b/readme.docx
@@ -1,37 +1,30 @@
 
 <file path=word/document.xml><?xml version="1.0" encoding="utf-8"?>
-<w:document xmlns:o="urn:schemas-microsoft-com:office:office" xmlns:r="http://schemas.openxmlformats.org/officeDocument/2006/relationships" xmlns:v="urn:schemas-microsoft-com:vml" xmlns:w="http://schemas.openxmlformats.org/wordprocessingml/2006/main" xmlns:w10="urn:schemas-microsoft-com:office:word" xmlns:wp="http://schemas.openxmlformats.org/drawingml/2006/wordprocessingDrawing" xmlns:wps="http://schemas.microsoft.com/office/word/2010/wordprocessingShape" xmlns:wpg="http://schemas.microsoft.com/office/word/2010/wordprocessingGroup" xmlns:mc="http://schemas.openxmlformats.org/markup-compatibility/2006" xmlns:wp14="http://schemas.microsoft.com/office/word/2010/wordprocessingDrawing" xmlns:w14="http://schemas.microsoft.com/office/word/2010/wordml" mc:Ignorable="w14 wp14">
+<w:document xmlns:wpc="http://schemas.microsoft.com/office/word/2010/wordprocessingCanvas" xmlns:cx="http://schemas.microsoft.com/office/drawing/2014/chartex" xmlns:cx1="http://schemas.microsoft.com/office/drawing/2015/9/8/chartex" xmlns:cx2="http://schemas.microsoft.com/office/drawing/2015/10/21/chartex" xmlns:cx3="http://schemas.microsoft.com/office/drawing/2016/5/9/chartex" xmlns:cx4="http://schemas.microsoft.com/office/drawing/2016/5/10/chartex" xmlns:cx5="http://schemas.microsoft.com/office/drawing/2016/5/11/chartex" xmlns:cx6="http://schemas.microsoft.com/office/drawing/2016/5/12/chartex" xmlns:cx7="http://schemas.microsoft.com/office/drawing/2016/5/13/chartex" xmlns:cx8="http://schemas.microsoft.com/office/drawing/2016/5/14/chartex" xmlns:mc="http://schemas.openxmlformats.org/markup-compatibility/2006" xmlns:aink="http://schemas.microsoft.com/office/drawing/2016/ink" xmlns:am3d="http://schemas.microsoft.com/office/drawing/2017/model3d" xmlns:o="urn:schemas-microsoft-com:office:office" xmlns:r="http://schemas.openxmlformats.org/officeDocument/2006/relationships" xmlns:m="http://schemas.openxmlformats.org/officeDocument/2006/math" xmlns:v="urn:schemas-microsoft-com:vml" xmlns:wp14="http://schemas.microsoft.com/office/word/2010/wordprocessingDrawing" xmlns:wp="http://schemas.openxmlformats.org/drawingml/2006/wordprocessingDrawing" xmlns:w10="urn:schemas-microsoft-com:office:word" xmlns:w="http://schemas.openxmlformats.org/wordprocessingml/2006/main" xmlns:w14="http://schemas.microsoft.com/office/word/2010/wordml" xmlns:w15="http://schemas.microsoft.com/office/word/2012/wordml" xmlns:w16cex="http://schemas.microsoft.com/office/word/2018/wordml/cex" xmlns:w16cid="http://schemas.microsoft.com/office/word/2016/wordml/cid" xmlns:w16="http://schemas.microsoft.com/office/word/2018/wordml" xmlns:w16se="http://schemas.microsoft.com/office/word/2015/wordml/symex" xmlns:wpg="http://schemas.microsoft.com/office/word/2010/wordprocessingGroup" xmlns:wpi="http://schemas.microsoft.com/office/word/2010/wordprocessingInk" xmlns:wne="http://schemas.microsoft.com/office/word/2006/wordml" xmlns:wps="http://schemas.microsoft.com/office/word/2010/wordprocessingShape" mc:Ignorable="w14 w15 w16se w16cid w16 w16cex wp14">
   <w:body>
     <w:p>
       <w:pPr>
-        <w:pStyle w:val="Titular"/>
-        <w:rPr/>
-      </w:pPr>
-      <w:r>
-        <w:rPr/>
+        <w:pStyle w:val="Title"/>
+      </w:pPr>
+      <w:r>
         <w:t>Documentación del proyecto. Ejercicio 3</w:t>
       </w:r>
     </w:p>
     <w:p>
       <w:pPr>
-        <w:pStyle w:val="Ttulo1"/>
-        <w:rPr/>
-      </w:pPr>
-      <w:r>
-        <w:rPr/>
+        <w:pStyle w:val="Heading1"/>
+      </w:pPr>
+      <w:r>
         <w:t>Componentes del equipo</w:t>
       </w:r>
     </w:p>
     <w:p>
       <w:pPr>
-        <w:pStyle w:val="Normal"/>
         <w:numPr>
           <w:ilvl w:val="0"/>
           <w:numId w:val="1"/>
         </w:numPr>
-        <w:pBdr/>
-        <w:spacing w:before="0" w:after="0"/>
-        <w:rPr/>
+        <w:spacing w:after="0"/>
       </w:pPr>
       <w:r>
         <w:rPr>
@@ -42,14 +35,11 @@
     </w:p>
     <w:p>
       <w:pPr>
-        <w:pStyle w:val="Normal"/>
         <w:numPr>
           <w:ilvl w:val="0"/>
           <w:numId w:val="1"/>
         </w:numPr>
-        <w:pBdr/>
-        <w:spacing w:before="0" w:after="0"/>
-        <w:rPr/>
+        <w:spacing w:after="0"/>
       </w:pPr>
       <w:r>
         <w:rPr>
@@ -60,14 +50,11 @@
     </w:p>
     <w:p>
       <w:pPr>
-        <w:pStyle w:val="Normal"/>
         <w:numPr>
           <w:ilvl w:val="0"/>
           <w:numId w:val="1"/>
         </w:numPr>
-        <w:pBdr/>
-        <w:spacing w:before="0" w:after="0"/>
-        <w:rPr/>
+        <w:spacing w:after="0"/>
       </w:pPr>
       <w:r>
         <w:rPr>
@@ -78,13 +65,10 @@
     </w:p>
     <w:p>
       <w:pPr>
-        <w:pStyle w:val="Normal"/>
         <w:numPr>
           <w:ilvl w:val="0"/>
           <w:numId w:val="1"/>
         </w:numPr>
-        <w:pBdr/>
-        <w:rPr/>
       </w:pPr>
       <w:r>
         <w:rPr>
@@ -95,29 +79,22 @@
     </w:p>
     <w:p>
       <w:pPr>
-        <w:pStyle w:val="Ttulo1"/>
-        <w:rPr/>
-      </w:pPr>
-      <w:r>
-        <w:rPr/>
-      </w:r>
-    </w:p>
-    <w:p>
-      <w:pPr>
-        <w:pStyle w:val="Ttulo1"/>
-        <w:rPr/>
-      </w:pPr>
-      <w:r>
-        <w:rPr/>
+        <w:pStyle w:val="Heading1"/>
+      </w:pPr>
+    </w:p>
+    <w:p>
+      <w:pPr>
+        <w:pStyle w:val="Heading1"/>
+      </w:pPr>
+      <w:r>
         <w:t>Dirección GITHUB</w:t>
       </w:r>
     </w:p>
     <w:p>
       <w:pPr>
-        <w:pStyle w:val="Ttulo1"/>
-        <w:rPr/>
-      </w:pPr>
-      <w:hyperlink r:id="rId2">
+        <w:pStyle w:val="Heading1"/>
+      </w:pPr>
+      <w:hyperlink r:id="rId7">
         <w:r>
           <w:rPr>
             <w:rStyle w:val="EnlacedeInternet"/>
@@ -130,20 +107,14 @@
     </w:p>
     <w:p>
       <w:pPr>
-        <w:pStyle w:val="Ttulo1"/>
-        <w:rPr/>
-      </w:pPr>
-      <w:r>
-        <w:rPr/>
-      </w:r>
-    </w:p>
-    <w:p>
-      <w:pPr>
-        <w:pStyle w:val="Ttulo1"/>
-        <w:rPr/>
-      </w:pPr>
-      <w:r>
-        <w:rPr/>
+        <w:pStyle w:val="Heading1"/>
+      </w:pPr>
+    </w:p>
+    <w:p>
+      <w:pPr>
+        <w:pStyle w:val="Heading1"/>
+      </w:pPr>
+      <w:r>
         <w:t>Clase original y Test asignados</w:t>
       </w:r>
     </w:p>
@@ -151,15 +122,7 @@
       <w:tblPr>
         <w:tblStyle w:val="TableGrid"/>
         <w:tblW w:w="8494" w:type="dxa"/>
-        <w:jc w:val="left"/>
-        <w:tblInd w:w="0" w:type="dxa"/>
-        <w:tblCellMar>
-          <w:top w:w="0" w:type="dxa"/>
-          <w:left w:w="108" w:type="dxa"/>
-          <w:bottom w:w="0" w:type="dxa"/>
-          <w:right w:w="108" w:type="dxa"/>
-        </w:tblCellMar>
-        <w:tblLook w:noVBand="1" w:val="04a0" w:noHBand="0" w:lastColumn="0" w:firstColumn="1" w:lastRow="0" w:firstRow="1"/>
+        <w:tblLook w:val="04A0" w:firstRow="1" w:lastRow="0" w:firstColumn="1" w:lastColumn="0" w:noHBand="0" w:noVBand="1"/>
       </w:tblPr>
       <w:tblGrid>
         <w:gridCol w:w="4530"/>
@@ -167,19 +130,15 @@
         <w:gridCol w:w="1837"/>
       </w:tblGrid>
       <w:tr>
-        <w:trPr/>
         <w:tc>
           <w:tcPr>
             <w:tcW w:w="4530" w:type="dxa"/>
-            <w:tcBorders/>
-            <w:shd w:fill="auto" w:val="clear"/>
+            <w:shd w:val="clear" w:color="auto" w:fill="auto"/>
           </w:tcPr>
           <w:p>
             <w:pPr>
-              <w:pStyle w:val="Normal"/>
-              <w:spacing w:lineRule="auto" w:line="240" w:before="0" w:after="0"/>
+              <w:spacing w:after="0" w:line="240" w:lineRule="auto"/>
               <w:rPr>
-                <w:b/>
                 <w:b/>
                 <w:bCs/>
               </w:rPr>
@@ -196,15 +155,12 @@
         <w:tc>
           <w:tcPr>
             <w:tcW w:w="2127" w:type="dxa"/>
-            <w:tcBorders/>
-            <w:shd w:fill="auto" w:val="clear"/>
+            <w:shd w:val="clear" w:color="auto" w:fill="auto"/>
           </w:tcPr>
           <w:p>
             <w:pPr>
-              <w:pStyle w:val="Normal"/>
-              <w:spacing w:lineRule="auto" w:line="240" w:before="0" w:after="0"/>
+              <w:spacing w:after="0" w:line="240" w:lineRule="auto"/>
               <w:rPr>
-                <w:b/>
                 <w:b/>
                 <w:bCs/>
               </w:rPr>
@@ -221,15 +177,12 @@
         <w:tc>
           <w:tcPr>
             <w:tcW w:w="1837" w:type="dxa"/>
-            <w:tcBorders/>
-            <w:shd w:fill="auto" w:val="clear"/>
+            <w:shd w:val="clear" w:color="auto" w:fill="auto"/>
           </w:tcPr>
           <w:p>
             <w:pPr>
-              <w:pStyle w:val="Normal"/>
-              <w:spacing w:lineRule="auto" w:line="240" w:before="0" w:after="0"/>
+              <w:spacing w:after="0" w:line="240" w:lineRule="auto"/>
               <w:rPr>
-                <w:b/>
                 <w:b/>
                 <w:bCs/>
               </w:rPr>
@@ -245,19 +198,14 @@
         </w:tc>
       </w:tr>
       <w:tr>
-        <w:trPr/>
         <w:tc>
           <w:tcPr>
             <w:tcW w:w="4530" w:type="dxa"/>
-            <w:tcBorders/>
-            <w:shd w:fill="auto" w:val="clear"/>
+            <w:shd w:val="clear" w:color="auto" w:fill="auto"/>
           </w:tcPr>
           <w:p>
             <w:pPr>
-              <w:pStyle w:val="Normal"/>
-              <w:pBdr/>
-              <w:spacing w:lineRule="auto" w:line="240" w:before="0" w:after="0"/>
-              <w:rPr/>
+              <w:spacing w:after="0" w:line="240" w:lineRule="auto"/>
             </w:pPr>
             <w:r>
               <w:rPr>
@@ -270,17 +218,13 @@
         <w:tc>
           <w:tcPr>
             <w:tcW w:w="2127" w:type="dxa"/>
-            <w:tcBorders/>
-            <w:shd w:fill="auto" w:val="clear"/>
+            <w:shd w:val="clear" w:color="auto" w:fill="auto"/>
           </w:tcPr>
           <w:p>
             <w:pPr>
-              <w:pStyle w:val="Normal"/>
-              <w:spacing w:lineRule="auto" w:line="240" w:before="0" w:after="0"/>
-              <w:rPr/>
+              <w:spacing w:after="0" w:line="240" w:lineRule="auto"/>
             </w:pPr>
             <w:r>
-              <w:rPr/>
               <w:t>Cociente</w:t>
             </w:r>
           </w:p>
@@ -288,59 +232,52 @@
         <w:tc>
           <w:tcPr>
             <w:tcW w:w="1837" w:type="dxa"/>
-            <w:tcBorders/>
-            <w:shd w:fill="auto" w:val="clear"/>
+            <w:shd w:val="clear" w:color="auto" w:fill="auto"/>
           </w:tcPr>
           <w:p>
             <w:pPr>
-              <w:pStyle w:val="Normal"/>
-              <w:spacing w:lineRule="auto" w:line="240" w:before="0" w:after="0"/>
-              <w:rPr/>
+              <w:spacing w:after="0" w:line="240" w:lineRule="auto"/>
             </w:pPr>
             <w:r>
-              <w:rPr/>
               <w:t>Suma</w:t>
             </w:r>
           </w:p>
         </w:tc>
       </w:tr>
       <w:tr>
-        <w:trPr/>
         <w:tc>
           <w:tcPr>
             <w:tcW w:w="4530" w:type="dxa"/>
-            <w:tcBorders/>
-            <w:shd w:fill="auto" w:val="clear"/>
+            <w:shd w:val="clear" w:color="auto" w:fill="auto"/>
           </w:tcPr>
           <w:p>
             <w:pPr>
-              <w:pStyle w:val="Normal"/>
-              <w:pBdr/>
-              <w:spacing w:lineRule="auto" w:line="240" w:before="0" w:after="0"/>
-              <w:rPr/>
+              <w:spacing w:after="0" w:line="240" w:lineRule="auto"/>
             </w:pPr>
             <w:r>
               <w:rPr>
                 <w:color w:val="000000"/>
               </w:rPr>
-              <w:t>JOSÉ ANTONIO GUARDIOLA CUADRADO</w:t>
+              <w:t xml:space="preserve">JOSÉ ANTONIO </w:t>
+            </w:r>
+            <w:r>
+              <w:rPr>
+                <w:color w:val="000000"/>
+              </w:rPr>
+              <w:t>GUARDIOLA CUADRADO</w:t>
             </w:r>
           </w:p>
         </w:tc>
         <w:tc>
           <w:tcPr>
             <w:tcW w:w="2127" w:type="dxa"/>
-            <w:tcBorders/>
-            <w:shd w:fill="auto" w:val="clear"/>
+            <w:shd w:val="clear" w:color="auto" w:fill="auto"/>
           </w:tcPr>
           <w:p>
             <w:pPr>
-              <w:pStyle w:val="Normal"/>
-              <w:spacing w:lineRule="auto" w:line="240" w:before="0" w:after="0"/>
-              <w:rPr/>
+              <w:spacing w:after="0" w:line="240" w:lineRule="auto"/>
             </w:pPr>
             <w:r>
-              <w:rPr/>
               <w:t>Producto</w:t>
             </w:r>
           </w:p>
@@ -348,36 +285,27 @@
         <w:tc>
           <w:tcPr>
             <w:tcW w:w="1837" w:type="dxa"/>
-            <w:tcBorders/>
-            <w:shd w:fill="auto" w:val="clear"/>
+            <w:shd w:val="clear" w:color="auto" w:fill="auto"/>
           </w:tcPr>
           <w:p>
             <w:pPr>
-              <w:pStyle w:val="Normal"/>
-              <w:spacing w:lineRule="auto" w:line="240" w:before="0" w:after="0"/>
-              <w:rPr/>
+              <w:spacing w:after="0" w:line="240" w:lineRule="auto"/>
             </w:pPr>
             <w:r>
-              <w:rPr/>
               <w:t>Cociente</w:t>
             </w:r>
           </w:p>
         </w:tc>
       </w:tr>
       <w:tr>
-        <w:trPr/>
         <w:tc>
           <w:tcPr>
             <w:tcW w:w="4530" w:type="dxa"/>
-            <w:tcBorders/>
-            <w:shd w:fill="auto" w:val="clear"/>
+            <w:shd w:val="clear" w:color="auto" w:fill="auto"/>
           </w:tcPr>
           <w:p>
             <w:pPr>
-              <w:pStyle w:val="Normal"/>
-              <w:pBdr/>
-              <w:spacing w:lineRule="auto" w:line="240" w:before="0" w:after="0"/>
-              <w:rPr/>
+              <w:spacing w:after="0" w:line="240" w:lineRule="auto"/>
             </w:pPr>
             <w:r>
               <w:rPr>
@@ -390,17 +318,13 @@
         <w:tc>
           <w:tcPr>
             <w:tcW w:w="2127" w:type="dxa"/>
-            <w:tcBorders/>
-            <w:shd w:fill="auto" w:val="clear"/>
+            <w:shd w:val="clear" w:color="auto" w:fill="auto"/>
           </w:tcPr>
           <w:p>
             <w:pPr>
-              <w:pStyle w:val="Normal"/>
-              <w:spacing w:lineRule="auto" w:line="240" w:before="0" w:after="0"/>
-              <w:rPr/>
+              <w:spacing w:after="0" w:line="240" w:lineRule="auto"/>
             </w:pPr>
             <w:r>
-              <w:rPr/>
               <w:t>Resta</w:t>
             </w:r>
           </w:p>
@@ -408,36 +332,27 @@
         <w:tc>
           <w:tcPr>
             <w:tcW w:w="1837" w:type="dxa"/>
-            <w:tcBorders/>
-            <w:shd w:fill="auto" w:val="clear"/>
+            <w:shd w:val="clear" w:color="auto" w:fill="auto"/>
           </w:tcPr>
           <w:p>
             <w:pPr>
-              <w:pStyle w:val="Normal"/>
-              <w:spacing w:lineRule="auto" w:line="240" w:before="0" w:after="0"/>
-              <w:rPr/>
+              <w:spacing w:after="0" w:line="240" w:lineRule="auto"/>
             </w:pPr>
             <w:r>
-              <w:rPr/>
               <w:t>Producto</w:t>
             </w:r>
           </w:p>
         </w:tc>
       </w:tr>
       <w:tr>
-        <w:trPr/>
         <w:tc>
           <w:tcPr>
             <w:tcW w:w="4530" w:type="dxa"/>
-            <w:tcBorders/>
-            <w:shd w:fill="auto" w:val="clear"/>
+            <w:shd w:val="clear" w:color="auto" w:fill="auto"/>
           </w:tcPr>
           <w:p>
             <w:pPr>
-              <w:pStyle w:val="Normal"/>
-              <w:pBdr/>
-              <w:spacing w:lineRule="auto" w:line="240" w:before="0" w:after="0"/>
-              <w:rPr/>
+              <w:spacing w:after="0" w:line="240" w:lineRule="auto"/>
             </w:pPr>
             <w:r>
               <w:rPr>
@@ -450,17 +365,13 @@
         <w:tc>
           <w:tcPr>
             <w:tcW w:w="2127" w:type="dxa"/>
-            <w:tcBorders/>
-            <w:shd w:fill="auto" w:val="clear"/>
+            <w:shd w:val="clear" w:color="auto" w:fill="auto"/>
           </w:tcPr>
           <w:p>
             <w:pPr>
-              <w:pStyle w:val="Normal"/>
-              <w:spacing w:lineRule="auto" w:line="240" w:before="0" w:after="0"/>
-              <w:rPr/>
+              <w:spacing w:after="0" w:line="240" w:lineRule="auto"/>
             </w:pPr>
             <w:r>
-              <w:rPr/>
               <w:t>Suma</w:t>
             </w:r>
           </w:p>
@@ -468,17 +379,13 @@
         <w:tc>
           <w:tcPr>
             <w:tcW w:w="1837" w:type="dxa"/>
-            <w:tcBorders/>
-            <w:shd w:fill="auto" w:val="clear"/>
+            <w:shd w:val="clear" w:color="auto" w:fill="auto"/>
           </w:tcPr>
           <w:p>
             <w:pPr>
-              <w:pStyle w:val="Normal"/>
-              <w:spacing w:lineRule="auto" w:line="240" w:before="0" w:after="0"/>
-              <w:rPr/>
+              <w:spacing w:after="0" w:line="240" w:lineRule="auto"/>
             </w:pPr>
             <w:r>
-              <w:rPr/>
               <w:t>Resta</w:t>
             </w:r>
           </w:p>
@@ -487,66 +394,47 @@
     </w:tbl>
     <w:p>
       <w:pPr>
-        <w:pStyle w:val="Ttulo1"/>
-        <w:rPr/>
-      </w:pPr>
-      <w:r>
-        <w:rPr/>
-      </w:r>
-    </w:p>
-    <w:p>
-      <w:pPr>
-        <w:pStyle w:val="Ttulo1"/>
-        <w:rPr/>
-      </w:pPr>
-      <w:r>
-        <w:rPr/>
+        <w:pStyle w:val="Heading1"/>
+      </w:pPr>
+    </w:p>
+    <w:p>
+      <w:pPr>
+        <w:pStyle w:val="Heading1"/>
+      </w:pPr>
+      <w:r>
         <w:t>Resumen de los pasos seguidos</w:t>
       </w:r>
     </w:p>
     <w:p>
-      <w:pPr>
-        <w:pStyle w:val="Normal"/>
-        <w:rPr/>
-      </w:pPr>
-      <w:r>
-        <w:rPr/>
+      <w:r>
         <w:t>-Partimos del proyecto anterior, creando un repositorio con los mismos archivos.</w:t>
       </w:r>
     </w:p>
     <w:p>
-      <w:pPr>
-        <w:pStyle w:val="Normal"/>
-        <w:rPr/>
-      </w:pPr>
-      <w:r>
-        <w:rPr/>
-        <w:t>-Creamos las clases test en una carpeta al mismo nivel que src.</w:t>
-      </w:r>
-    </w:p>
-    <w:p>
-      <w:pPr>
-        <w:pStyle w:val="Normal"/>
-        <w:rPr/>
-      </w:pPr>
-      <w:r>
-        <w:rPr/>
+      <w:r>
+        <w:t>-Creamos las clases test en una ca</w:t>
+      </w:r>
+      <w:r>
+        <w:t>rpeta al mismo nivel que src.</w:t>
+      </w:r>
+    </w:p>
+    <w:p>
+      <w:r>
         <w:t>-Cada uno desarrolla los métodos test.</w:t>
       </w:r>
     </w:p>
     <w:p>
-      <w:pPr>
-        <w:pStyle w:val="Normal"/>
-        <w:rPr/>
-      </w:pPr>
-      <w:r>
-        <w:rPr/>
+      <w:r>
         <w:t>-Subimos haciendo commits y merge de nuestra rama a main.</w:t>
       </w:r>
     </w:p>
     <w:p>
-      <w:pPr>
-        <w:pStyle w:val="Normal"/>
+      <w:r>
+        <w:t>-Creamos una clase Test suite e incluimos todas nuestras clases.</w:t>
+      </w:r>
+    </w:p>
+    <w:p>
+      <w:pPr>
         <w:rPr>
           <w:color w:val="2F5496"/>
           <w:sz w:val="32"/>
@@ -554,11 +442,19 @@
         </w:rPr>
       </w:pPr>
       <w:r>
-        <w:rPr>
-          <w:color w:val="2F5496"/>
-          <w:sz w:val="32"/>
-          <w:szCs w:val="32"/>
-        </w:rPr>
+        <w:t>-Debido a una serie de complicaciones con git, descubrimos el comando “</w:t>
+      </w:r>
+      <w:r>
+        <w:t xml:space="preserve">git log --decorate --graph </w:t>
+      </w:r>
+      <w:r>
+        <w:t>–</w:t>
+      </w:r>
+      <w:r>
+        <w:t>all</w:t>
+      </w:r>
+      <w:r>
+        <w:t>” que nos ayuda en la visualización de las ramas detached.</w:t>
       </w:r>
       <w:r>
         <w:br w:type="page"/>
@@ -566,45 +462,38 @@
     </w:p>
     <w:p>
       <w:pPr>
-        <w:pStyle w:val="Ttulo1"/>
-        <w:rPr/>
-      </w:pPr>
-      <w:r>
-        <w:rPr/>
+        <w:pStyle w:val="Heading1"/>
+      </w:pPr>
+      <w:r>
+        <w:lastRenderedPageBreak/>
         <w:t>Documentación de la clase Suma</w:t>
       </w:r>
     </w:p>
     <w:p>
       <w:pPr>
-        <w:pStyle w:val="Normal"/>
         <w:rPr>
           <w:color w:val="000000"/>
-          <w:sz w:val="22"/>
-          <w:szCs w:val="22"/>
         </w:rPr>
       </w:pPr>
       <w:r>
         <w:rPr>
           <w:color w:val="000000"/>
-          <w:sz w:val="22"/>
-          <w:szCs w:val="22"/>
         </w:rPr>
         <w:t>En mi repositorio local, me creo una rama para hacer los tests de la clase Suma:</w:t>
       </w:r>
     </w:p>
     <w:p>
       <w:pPr>
-        <w:pStyle w:val="Normal"/>
-        <w:rPr>
-          <w:rFonts w:ascii="Calibri" w:hAnsi="Calibri"/>
+        <w:rPr>
           <w:color w:val="000000"/>
-          <w:sz w:val="22"/>
-          <w:szCs w:val="22"/>
-        </w:rPr>
-      </w:pPr>
-      <w:r>
+        </w:rPr>
+      </w:pPr>
+      <w:r>
+        <w:rPr>
+          <w:noProof/>
+        </w:rPr>
         <w:drawing>
-          <wp:anchor behindDoc="0" distT="0" distB="0" distL="0" distR="0" simplePos="0" locked="0" layoutInCell="1" allowOverlap="1" relativeHeight="13">
+          <wp:anchor distT="0" distB="0" distL="0" distR="0" simplePos="0" relativeHeight="13" behindDoc="0" locked="0" layoutInCell="1" allowOverlap="1" wp14:anchorId="78F8C8EA" wp14:editId="7B40B3D0">
             <wp:simplePos x="0" y="0"/>
             <wp:positionH relativeFrom="column">
               <wp:align>center</wp:align>
@@ -615,7 +504,7 @@
             <wp:extent cx="5400040" cy="295275"/>
             <wp:effectExtent l="0" t="0" r="0" b="0"/>
             <wp:wrapSquare wrapText="largest"/>
-            <wp:docPr id="1" name="Imagen4" descr=""/>
+            <wp:docPr id="1" name="Imagen4"/>
             <wp:cNvGraphicFramePr>
               <a:graphicFrameLocks xmlns:a="http://schemas.openxmlformats.org/drawingml/2006/main" noChangeAspect="1"/>
             </wp:cNvGraphicFramePr>
@@ -623,13 +512,13 @@
               <a:graphicData uri="http://schemas.openxmlformats.org/drawingml/2006/picture">
                 <pic:pic xmlns:pic="http://schemas.openxmlformats.org/drawingml/2006/picture">
                   <pic:nvPicPr>
-                    <pic:cNvPr id="1" name="Imagen4" descr=""/>
+                    <pic:cNvPr id="1" name="Imagen4"/>
                     <pic:cNvPicPr>
                       <a:picLocks noChangeAspect="1" noChangeArrowheads="1"/>
                     </pic:cNvPicPr>
                   </pic:nvPicPr>
                   <pic:blipFill>
-                    <a:blip r:embed="rId3"/>
+                    <a:blip r:embed="rId8"/>
                     <a:stretch>
                       <a:fillRect/>
                     </a:stretch>
@@ -651,196 +540,110 @@
       </w:r>
       <w:r>
         <w:rPr>
-          <w:rFonts w:ascii="Calibri" w:hAnsi="Calibri"/>
           <w:color w:val="000000"/>
-          <w:sz w:val="22"/>
-          <w:szCs w:val="22"/>
-        </w:rPr>
-        <w:t xml:space="preserve">Sobre esa rama, creo los tests para la clase con Eclipse. Para cada método, </w:t>
-      </w:r>
-      <w:r>
-        <w:rPr>
-          <w:rFonts w:ascii="Calibri" w:hAnsi="Calibri"/>
-          <w:color w:val="000000"/>
-          <w:sz w:val="22"/>
-          <w:szCs w:val="22"/>
-        </w:rPr>
-        <w:t>he implementado cuatro tests, utilizando cuatro tipos de assert:</w:t>
-      </w:r>
-    </w:p>
-    <w:p>
-      <w:pPr>
-        <w:pStyle w:val="Normal"/>
+        </w:rPr>
+        <w:t>Sobre esa rama, creo los tests para la clase con Eclipse. Para cada método, he implementado cuatro tests, utilizando cuatro tipos de assert:</w:t>
+      </w:r>
+    </w:p>
+    <w:p>
+      <w:pPr>
         <w:numPr>
           <w:ilvl w:val="0"/>
           <w:numId w:val="2"/>
         </w:numPr>
         <w:rPr>
-          <w:rFonts w:ascii="Calibri" w:hAnsi="Calibri"/>
-          <w:i w:val="false"/>
-          <w:i w:val="false"/>
-          <w:iCs w:val="false"/>
           <w:color w:val="000000"/>
-          <w:sz w:val="22"/>
-          <w:szCs w:val="22"/>
-          <w:u w:val="none"/>
-        </w:rPr>
-      </w:pPr>
-      <w:r>
-        <w:rPr>
-          <w:rFonts w:ascii="Calibri" w:hAnsi="Calibri"/>
-          <w:i w:val="false"/>
-          <w:iCs w:val="false"/>
+        </w:rPr>
+      </w:pPr>
+      <w:r>
+        <w:rPr>
           <w:color w:val="000000"/>
-          <w:sz w:val="22"/>
-          <w:szCs w:val="22"/>
-          <w:u w:val="none"/>
-          <w:shd w:fill="auto" w:val="clear"/>
         </w:rPr>
         <w:t>assertEquals</w:t>
       </w:r>
     </w:p>
     <w:p>
       <w:pPr>
-        <w:pStyle w:val="Normal"/>
         <w:numPr>
           <w:ilvl w:val="0"/>
           <w:numId w:val="2"/>
         </w:numPr>
         <w:rPr>
-          <w:rFonts w:ascii="Calibri" w:hAnsi="Calibri"/>
-          <w:i w:val="false"/>
-          <w:i w:val="false"/>
-          <w:iCs w:val="false"/>
           <w:color w:val="000000"/>
-          <w:sz w:val="22"/>
-          <w:szCs w:val="22"/>
-          <w:u w:val="none"/>
-        </w:rPr>
-      </w:pPr>
-      <w:r>
-        <w:rPr>
-          <w:rFonts w:ascii="Calibri" w:hAnsi="Calibri"/>
-          <w:i w:val="false"/>
-          <w:iCs w:val="false"/>
+        </w:rPr>
+      </w:pPr>
+      <w:r>
+        <w:rPr>
           <w:color w:val="000000"/>
-          <w:sz w:val="22"/>
-          <w:szCs w:val="22"/>
-          <w:u w:val="none"/>
-          <w:shd w:fill="auto" w:val="clear"/>
         </w:rPr>
         <w:t>assertNotEquals</w:t>
       </w:r>
     </w:p>
     <w:p>
       <w:pPr>
-        <w:pStyle w:val="Normal"/>
         <w:numPr>
           <w:ilvl w:val="0"/>
           <w:numId w:val="2"/>
         </w:numPr>
         <w:rPr>
-          <w:rFonts w:ascii="Calibri" w:hAnsi="Calibri"/>
-          <w:i w:val="false"/>
-          <w:i w:val="false"/>
-          <w:iCs w:val="false"/>
           <w:color w:val="000000"/>
-          <w:sz w:val="22"/>
-          <w:szCs w:val="22"/>
-          <w:u w:val="none"/>
-        </w:rPr>
-      </w:pPr>
-      <w:r>
-        <w:rPr>
-          <w:rFonts w:ascii="Calibri" w:hAnsi="Calibri"/>
-          <w:i w:val="false"/>
-          <w:iCs w:val="false"/>
+        </w:rPr>
+      </w:pPr>
+      <w:r>
+        <w:rPr>
           <w:color w:val="000000"/>
-          <w:sz w:val="22"/>
-          <w:szCs w:val="22"/>
-          <w:u w:val="none"/>
-          <w:shd w:fill="auto" w:val="clear"/>
         </w:rPr>
         <w:t>assertNotNull</w:t>
       </w:r>
     </w:p>
     <w:p>
       <w:pPr>
-        <w:pStyle w:val="Normal"/>
         <w:numPr>
           <w:ilvl w:val="0"/>
           <w:numId w:val="2"/>
         </w:numPr>
         <w:rPr>
-          <w:rFonts w:ascii="Calibri" w:hAnsi="Calibri"/>
-          <w:i w:val="false"/>
-          <w:i w:val="false"/>
-          <w:iCs w:val="false"/>
           <w:color w:val="000000"/>
-          <w:sz w:val="22"/>
-          <w:szCs w:val="22"/>
-          <w:u w:val="none"/>
-        </w:rPr>
-      </w:pPr>
-      <w:r>
-        <w:rPr>
-          <w:rFonts w:ascii="Calibri" w:hAnsi="Calibri"/>
-          <w:i w:val="false"/>
-          <w:iCs w:val="false"/>
+        </w:rPr>
+      </w:pPr>
+      <w:r>
+        <w:rPr>
           <w:color w:val="000000"/>
-          <w:sz w:val="22"/>
-          <w:szCs w:val="22"/>
-          <w:u w:val="none"/>
-          <w:shd w:fill="auto" w:val="clear"/>
         </w:rPr>
         <w:t>assertTrue</w:t>
       </w:r>
     </w:p>
     <w:p>
       <w:pPr>
-        <w:pStyle w:val="Normal"/>
-        <w:rPr>
-          <w:rFonts w:ascii="Calibri" w:hAnsi="Calibri"/>
-          <w:i w:val="false"/>
-          <w:i w:val="false"/>
-          <w:iCs w:val="false"/>
+        <w:rPr>
           <w:color w:val="000000"/>
-          <w:sz w:val="22"/>
-          <w:szCs w:val="22"/>
-          <w:u w:val="none"/>
-        </w:rPr>
-      </w:pPr>
-      <w:r>
-        <w:rPr>
-          <w:rFonts w:ascii="Calibri" w:hAnsi="Calibri"/>
-          <w:i w:val="false"/>
-          <w:iCs w:val="false"/>
+        </w:rPr>
+      </w:pPr>
+      <w:r>
+        <w:rPr>
           <w:color w:val="000000"/>
-          <w:sz w:val="22"/>
-          <w:szCs w:val="22"/>
-          <w:u w:val="none"/>
-          <w:shd w:fill="auto" w:val="clear"/>
-        </w:rPr>
-        <w:t>Los ejecuto para ver el resultado y todos los tests pasan:</w:t>
-      </w:r>
-    </w:p>
-    <w:p>
-      <w:pPr>
-        <w:pStyle w:val="Normal"/>
-        <w:rPr>
-          <w:rFonts w:ascii="Calibri" w:hAnsi="Calibri"/>
-          <w:i w:val="false"/>
-          <w:i w:val="false"/>
-          <w:iCs w:val="false"/>
+        </w:rPr>
+        <w:t xml:space="preserve">Los ejecuto para ver el resultado y todos los tests </w:t>
+      </w:r>
+      <w:r>
+        <w:rPr>
           <w:color w:val="000000"/>
-          <w:sz w:val="22"/>
-          <w:szCs w:val="22"/>
-          <w:u w:val="none"/>
-        </w:rPr>
-      </w:pPr>
-      <w:r>
+        </w:rPr>
+        <w:t>pasan:</w:t>
+      </w:r>
+    </w:p>
+    <w:p>
+      <w:pPr>
+        <w:rPr>
+          <w:color w:val="000000"/>
+        </w:rPr>
+      </w:pPr>
+      <w:r>
+        <w:rPr>
+          <w:noProof/>
+        </w:rPr>
         <w:drawing>
-          <wp:anchor behindDoc="0" distT="0" distB="0" distL="0" distR="0" simplePos="0" locked="0" layoutInCell="1" allowOverlap="1" relativeHeight="14">
+          <wp:anchor distT="0" distB="0" distL="0" distR="0" simplePos="0" relativeHeight="14" behindDoc="0" locked="0" layoutInCell="1" allowOverlap="1" wp14:anchorId="7C3F27AC" wp14:editId="1DE1EE18">
             <wp:simplePos x="0" y="0"/>
             <wp:positionH relativeFrom="column">
               <wp:align>center</wp:align>
@@ -851,7 +654,7 @@
             <wp:extent cx="5400040" cy="1784350"/>
             <wp:effectExtent l="0" t="0" r="0" b="0"/>
             <wp:wrapSquare wrapText="largest"/>
-            <wp:docPr id="2" name="Imagen8" descr=""/>
+            <wp:docPr id="2" name="Imagen8"/>
             <wp:cNvGraphicFramePr>
               <a:graphicFrameLocks xmlns:a="http://schemas.openxmlformats.org/drawingml/2006/main" noChangeAspect="1"/>
             </wp:cNvGraphicFramePr>
@@ -859,13 +662,13 @@
               <a:graphicData uri="http://schemas.openxmlformats.org/drawingml/2006/picture">
                 <pic:pic xmlns:pic="http://schemas.openxmlformats.org/drawingml/2006/picture">
                   <pic:nvPicPr>
-                    <pic:cNvPr id="2" name="Imagen8" descr=""/>
+                    <pic:cNvPr id="2" name="Imagen8"/>
                     <pic:cNvPicPr>
                       <a:picLocks noChangeAspect="1" noChangeArrowheads="1"/>
                     </pic:cNvPicPr>
                   </pic:nvPicPr>
                   <pic:blipFill>
-                    <a:blip r:embed="rId4"/>
+                    <a:blip r:embed="rId9"/>
                     <a:stretch>
                       <a:fillRect/>
                     </a:stretch>
@@ -887,35 +690,23 @@
       </w:r>
       <w:r>
         <w:rPr>
-          <w:rFonts w:ascii="Calibri" w:hAnsi="Calibri"/>
-          <w:i w:val="false"/>
-          <w:iCs w:val="false"/>
           <w:color w:val="000000"/>
-          <w:sz w:val="22"/>
-          <w:szCs w:val="22"/>
-          <w:u w:val="none"/>
-          <w:shd w:fill="auto" w:val="clear"/>
         </w:rPr>
         <w:t>Añado el nuevo fichero de los tests al stagging area:</w:t>
       </w:r>
     </w:p>
     <w:p>
       <w:pPr>
-        <w:pStyle w:val="Normal"/>
-        <w:rPr>
-          <w:rFonts w:ascii="Calibri" w:hAnsi="Calibri"/>
-          <w:i w:val="false"/>
-          <w:i w:val="false"/>
-          <w:iCs w:val="false"/>
+        <w:rPr>
           <w:color w:val="000000"/>
-          <w:sz w:val="22"/>
-          <w:szCs w:val="22"/>
-          <w:u w:val="none"/>
-        </w:rPr>
-      </w:pPr>
-      <w:r>
+        </w:rPr>
+      </w:pPr>
+      <w:r>
+        <w:rPr>
+          <w:noProof/>
+        </w:rPr>
         <w:drawing>
-          <wp:anchor behindDoc="0" distT="0" distB="0" distL="0" distR="0" simplePos="0" locked="0" layoutInCell="1" allowOverlap="1" relativeHeight="15">
+          <wp:anchor distT="0" distB="0" distL="0" distR="0" simplePos="0" relativeHeight="15" behindDoc="0" locked="0" layoutInCell="1" allowOverlap="1" wp14:anchorId="7F77C4E3" wp14:editId="30C9452E">
             <wp:simplePos x="0" y="0"/>
             <wp:positionH relativeFrom="column">
               <wp:align>center</wp:align>
@@ -926,7 +717,7 @@
             <wp:extent cx="5400040" cy="186055"/>
             <wp:effectExtent l="0" t="0" r="0" b="0"/>
             <wp:wrapSquare wrapText="largest"/>
-            <wp:docPr id="3" name="Imagen9" descr=""/>
+            <wp:docPr id="3" name="Imagen9"/>
             <wp:cNvGraphicFramePr>
               <a:graphicFrameLocks xmlns:a="http://schemas.openxmlformats.org/drawingml/2006/main" noChangeAspect="1"/>
             </wp:cNvGraphicFramePr>
@@ -934,13 +725,13 @@
               <a:graphicData uri="http://schemas.openxmlformats.org/drawingml/2006/picture">
                 <pic:pic xmlns:pic="http://schemas.openxmlformats.org/drawingml/2006/picture">
                   <pic:nvPicPr>
-                    <pic:cNvPr id="3" name="Imagen9" descr=""/>
+                    <pic:cNvPr id="3" name="Imagen9"/>
                     <pic:cNvPicPr>
                       <a:picLocks noChangeAspect="1" noChangeArrowheads="1"/>
                     </pic:cNvPicPr>
                   </pic:nvPicPr>
                   <pic:blipFill>
-                    <a:blip r:embed="rId5"/>
+                    <a:blip r:embed="rId10"/>
                     <a:stretch>
                       <a:fillRect/>
                     </a:stretch>
@@ -962,35 +753,23 @@
       </w:r>
       <w:r>
         <w:rPr>
-          <w:rFonts w:ascii="Calibri" w:hAnsi="Calibri"/>
-          <w:i w:val="false"/>
-          <w:iCs w:val="false"/>
           <w:color w:val="000000"/>
-          <w:sz w:val="22"/>
-          <w:szCs w:val="22"/>
-          <w:u w:val="none"/>
-          <w:shd w:fill="auto" w:val="clear"/>
         </w:rPr>
         <w:t>Hago el commit con los cambios:</w:t>
       </w:r>
     </w:p>
     <w:p>
       <w:pPr>
-        <w:pStyle w:val="Normal"/>
-        <w:rPr>
-          <w:rFonts w:ascii="Calibri" w:hAnsi="Calibri"/>
-          <w:i w:val="false"/>
-          <w:i w:val="false"/>
-          <w:iCs w:val="false"/>
+        <w:rPr>
           <w:color w:val="000000"/>
-          <w:sz w:val="22"/>
-          <w:szCs w:val="22"/>
-          <w:u w:val="none"/>
-        </w:rPr>
-      </w:pPr>
-      <w:r>
+        </w:rPr>
+      </w:pPr>
+      <w:r>
+        <w:rPr>
+          <w:noProof/>
+        </w:rPr>
         <w:drawing>
-          <wp:anchor behindDoc="0" distT="0" distB="0" distL="0" distR="0" simplePos="0" locked="0" layoutInCell="1" allowOverlap="1" relativeHeight="16">
+          <wp:anchor distT="0" distB="0" distL="0" distR="0" simplePos="0" relativeHeight="16" behindDoc="0" locked="0" layoutInCell="1" allowOverlap="1" wp14:anchorId="346FD459" wp14:editId="41321D9E">
             <wp:simplePos x="0" y="0"/>
             <wp:positionH relativeFrom="column">
               <wp:align>center</wp:align>
@@ -1001,7 +780,7 @@
             <wp:extent cx="5400040" cy="405130"/>
             <wp:effectExtent l="0" t="0" r="0" b="0"/>
             <wp:wrapSquare wrapText="largest"/>
-            <wp:docPr id="4" name="Imagen10" descr=""/>
+            <wp:docPr id="4" name="Imagen10"/>
             <wp:cNvGraphicFramePr>
               <a:graphicFrameLocks xmlns:a="http://schemas.openxmlformats.org/drawingml/2006/main" noChangeAspect="1"/>
             </wp:cNvGraphicFramePr>
@@ -1009,13 +788,13 @@
               <a:graphicData uri="http://schemas.openxmlformats.org/drawingml/2006/picture">
                 <pic:pic xmlns:pic="http://schemas.openxmlformats.org/drawingml/2006/picture">
                   <pic:nvPicPr>
-                    <pic:cNvPr id="4" name="Imagen10" descr=""/>
+                    <pic:cNvPr id="4" name="Imagen10"/>
                     <pic:cNvPicPr>
                       <a:picLocks noChangeAspect="1" noChangeArrowheads="1"/>
                     </pic:cNvPicPr>
                   </pic:nvPicPr>
                   <pic:blipFill>
-                    <a:blip r:embed="rId6"/>
+                    <a:blip r:embed="rId11"/>
                     <a:stretch>
                       <a:fillRect/>
                     </a:stretch>
@@ -1037,45 +816,24 @@
       </w:r>
       <w:r>
         <w:rPr>
-          <w:rFonts w:ascii="Calibri" w:hAnsi="Calibri"/>
-          <w:i w:val="false"/>
-          <w:iCs w:val="false"/>
           <w:color w:val="000000"/>
-          <w:sz w:val="22"/>
-          <w:szCs w:val="22"/>
-          <w:u w:val="none"/>
-          <w:shd w:fill="auto" w:val="clear"/>
         </w:rPr>
         <w:t>Subo los cambios de mi rama al repositorio de GitHub:</w:t>
       </w:r>
     </w:p>
     <w:p>
       <w:pPr>
-        <w:pStyle w:val="Normal"/>
-        <w:rPr>
-          <w:rFonts w:ascii="Calibri" w:hAnsi="Calibri"/>
-          <w:i w:val="false"/>
-          <w:i w:val="false"/>
-          <w:iCs w:val="false"/>
+        <w:rPr>
           <w:color w:val="000000"/>
-          <w:sz w:val="22"/>
-          <w:szCs w:val="22"/>
-          <w:u w:val="none"/>
-        </w:rPr>
-      </w:pPr>
-      <w:r>
-        <w:rPr>
-          <w:rFonts w:ascii="Calibri" w:hAnsi="Calibri"/>
-          <w:i w:val="false"/>
-          <w:iCs w:val="false"/>
+        </w:rPr>
+      </w:pPr>
+      <w:r>
+        <w:rPr>
+          <w:noProof/>
           <w:color w:val="000000"/>
-          <w:sz w:val="22"/>
-          <w:szCs w:val="22"/>
-          <w:u w:val="none"/>
-          <w:shd w:fill="auto" w:val="clear"/>
         </w:rPr>
         <w:drawing>
-          <wp:anchor behindDoc="0" distT="0" distB="0" distL="0" distR="0" simplePos="0" locked="0" layoutInCell="1" allowOverlap="1" relativeHeight="17">
+          <wp:anchor distT="0" distB="0" distL="0" distR="0" simplePos="0" relativeHeight="17" behindDoc="0" locked="0" layoutInCell="1" allowOverlap="1" wp14:anchorId="3AA71495" wp14:editId="36CD7E55">
             <wp:simplePos x="0" y="0"/>
             <wp:positionH relativeFrom="column">
               <wp:align>center</wp:align>
@@ -1086,7 +844,7 @@
             <wp:extent cx="5400040" cy="1651000"/>
             <wp:effectExtent l="0" t="0" r="0" b="0"/>
             <wp:wrapSquare wrapText="largest"/>
-            <wp:docPr id="5" name="Imagen11" descr=""/>
+            <wp:docPr id="5" name="Imagen11"/>
             <wp:cNvGraphicFramePr>
               <a:graphicFrameLocks xmlns:a="http://schemas.openxmlformats.org/drawingml/2006/main" noChangeAspect="1"/>
             </wp:cNvGraphicFramePr>
@@ -1094,13 +852,13 @@
               <a:graphicData uri="http://schemas.openxmlformats.org/drawingml/2006/picture">
                 <pic:pic xmlns:pic="http://schemas.openxmlformats.org/drawingml/2006/picture">
                   <pic:nvPicPr>
-                    <pic:cNvPr id="5" name="Imagen11" descr=""/>
+                    <pic:cNvPr id="5" name="Imagen11"/>
                     <pic:cNvPicPr>
                       <a:picLocks noChangeAspect="1" noChangeArrowheads="1"/>
                     </pic:cNvPicPr>
                   </pic:nvPicPr>
                   <pic:blipFill>
-                    <a:blip r:embed="rId7"/>
+                    <a:blip r:embed="rId12"/>
                     <a:stretch>
                       <a:fillRect/>
                     </a:stretch>
@@ -1123,68 +881,40 @@
     </w:p>
     <w:p>
       <w:pPr>
-        <w:pStyle w:val="Normal"/>
         <w:rPr>
           <w:rFonts w:ascii="Monospace" w:hAnsi="Monospace"/>
-          <w:i/>
           <w:i/>
           <w:sz w:val="20"/>
           <w:u w:val="single"/>
         </w:rPr>
       </w:pPr>
-      <w:r>
+    </w:p>
+    <w:p>
+      <w:pPr>
         <w:rPr>
           <w:color w:val="000000"/>
-          <w:sz w:val="22"/>
-          <w:szCs w:val="22"/>
-        </w:rPr>
-      </w:r>
-    </w:p>
-    <w:p>
-      <w:pPr>
-        <w:pStyle w:val="Normal"/>
-        <w:rPr>
-          <w:rFonts w:ascii="Calibri" w:hAnsi="Calibri"/>
-          <w:i w:val="false"/>
-          <w:i w:val="false"/>
-          <w:iCs w:val="false"/>
+        </w:rPr>
+      </w:pPr>
+      <w:r>
+        <w:rPr>
           <w:color w:val="000000"/>
-          <w:sz w:val="22"/>
-          <w:szCs w:val="22"/>
-          <w:u w:val="none"/>
-        </w:rPr>
-      </w:pPr>
-      <w:r>
-        <w:rPr>
-          <w:rFonts w:ascii="Calibri" w:hAnsi="Calibri"/>
-          <w:i w:val="false"/>
-          <w:iCs w:val="false"/>
+        </w:rPr>
+        <w:t>Traigo a mi local los cambios del repositorio remoto:</w:t>
+      </w:r>
+    </w:p>
+    <w:p>
+      <w:pPr>
+        <w:rPr>
           <w:color w:val="000000"/>
-          <w:sz w:val="22"/>
-          <w:szCs w:val="22"/>
-          <w:u w:val="none"/>
-          <w:shd w:fill="auto" w:val="clear"/>
-        </w:rPr>
-        <w:t>Traigo a mi local los cambios del repositorio remoto:</w:t>
-      </w:r>
-    </w:p>
-    <w:p>
-      <w:pPr>
-        <w:pStyle w:val="Normal"/>
-        <w:rPr>
-          <w:rFonts w:ascii="Calibri" w:hAnsi="Calibri"/>
-          <w:i w:val="false"/>
-          <w:i w:val="false"/>
-          <w:iCs w:val="false"/>
-          <w:color w:val="000000"/>
-          <w:sz w:val="22"/>
-          <w:szCs w:val="22"/>
-          <w:u w:val="none"/>
-        </w:rPr>
-      </w:pPr>
-      <w:r>
+        </w:rPr>
+      </w:pPr>
+      <w:r>
+        <w:rPr>
+          <w:noProof/>
+        </w:rPr>
+        <w:lastRenderedPageBreak/>
         <w:drawing>
-          <wp:anchor behindDoc="0" distT="0" distB="0" distL="0" distR="0" simplePos="0" locked="0" layoutInCell="1" allowOverlap="1" relativeHeight="18">
+          <wp:anchor distT="0" distB="0" distL="0" distR="0" simplePos="0" relativeHeight="18" behindDoc="0" locked="0" layoutInCell="1" allowOverlap="1" wp14:anchorId="0474536E" wp14:editId="7DB1608C">
             <wp:simplePos x="0" y="0"/>
             <wp:positionH relativeFrom="column">
               <wp:align>center</wp:align>
@@ -1195,7 +925,7 @@
             <wp:extent cx="5400040" cy="2061845"/>
             <wp:effectExtent l="0" t="0" r="0" b="0"/>
             <wp:wrapSquare wrapText="largest"/>
-            <wp:docPr id="6" name="Imagen12" descr=""/>
+            <wp:docPr id="6" name="Imagen12"/>
             <wp:cNvGraphicFramePr>
               <a:graphicFrameLocks xmlns:a="http://schemas.openxmlformats.org/drawingml/2006/main" noChangeAspect="1"/>
             </wp:cNvGraphicFramePr>
@@ -1203,13 +933,13 @@
               <a:graphicData uri="http://schemas.openxmlformats.org/drawingml/2006/picture">
                 <pic:pic xmlns:pic="http://schemas.openxmlformats.org/drawingml/2006/picture">
                   <pic:nvPicPr>
-                    <pic:cNvPr id="6" name="Imagen12" descr=""/>
+                    <pic:cNvPr id="6" name="Imagen12"/>
                     <pic:cNvPicPr>
                       <a:picLocks noChangeAspect="1" noChangeArrowheads="1"/>
                     </pic:cNvPicPr>
                   </pic:nvPicPr>
                   <pic:blipFill>
-                    <a:blip r:embed="rId8"/>
+                    <a:blip r:embed="rId13"/>
                     <a:stretch>
                       <a:fillRect/>
                     </a:stretch>
@@ -1231,24 +961,15 @@
       </w:r>
       <w:r>
         <w:rPr>
-          <w:rFonts w:ascii="Calibri" w:hAnsi="Calibri"/>
-          <w:i w:val="false"/>
-          <w:iCs w:val="false"/>
           <w:color w:val="000000"/>
-          <w:sz w:val="22"/>
-          <w:szCs w:val="22"/>
-          <w:u w:val="none"/>
-          <w:shd w:fill="auto" w:val="clear"/>
         </w:rPr>
         <w:t>Hago merge de mi rama TestSuma:</w:t>
       </w:r>
     </w:p>
     <w:p>
       <w:pPr>
-        <w:pStyle w:val="Normal"/>
         <w:rPr>
           <w:rFonts w:ascii="Monospace" w:hAnsi="Monospace"/>
-          <w:i/>
           <w:i/>
           <w:sz w:val="20"/>
           <w:u w:val="single"/>
@@ -1256,12 +977,11 @@
       </w:pPr>
       <w:r>
         <w:rPr>
+          <w:noProof/>
           <w:color w:val="000000"/>
-          <w:sz w:val="22"/>
-          <w:szCs w:val="22"/>
         </w:rPr>
         <w:drawing>
-          <wp:anchor behindDoc="0" distT="0" distB="0" distL="0" distR="0" simplePos="0" locked="0" layoutInCell="1" allowOverlap="1" relativeHeight="19">
+          <wp:anchor distT="0" distB="0" distL="0" distR="0" simplePos="0" relativeHeight="19" behindDoc="0" locked="0" layoutInCell="1" allowOverlap="1" wp14:anchorId="18D1E6E7" wp14:editId="4793F220">
             <wp:simplePos x="0" y="0"/>
             <wp:positionH relativeFrom="column">
               <wp:align>center</wp:align>
@@ -1272,7 +992,7 @@
             <wp:extent cx="5400040" cy="630555"/>
             <wp:effectExtent l="0" t="0" r="0" b="0"/>
             <wp:wrapSquare wrapText="largest"/>
-            <wp:docPr id="7" name="Imagen13" descr=""/>
+            <wp:docPr id="7" name="Imagen13"/>
             <wp:cNvGraphicFramePr>
               <a:graphicFrameLocks xmlns:a="http://schemas.openxmlformats.org/drawingml/2006/main" noChangeAspect="1"/>
             </wp:cNvGraphicFramePr>
@@ -1280,13 +1000,13 @@
               <a:graphicData uri="http://schemas.openxmlformats.org/drawingml/2006/picture">
                 <pic:pic xmlns:pic="http://schemas.openxmlformats.org/drawingml/2006/picture">
                   <pic:nvPicPr>
-                    <pic:cNvPr id="7" name="Imagen13" descr=""/>
+                    <pic:cNvPr id="7" name="Imagen13"/>
                     <pic:cNvPicPr>
                       <a:picLocks noChangeAspect="1" noChangeArrowheads="1"/>
                     </pic:cNvPicPr>
                   </pic:nvPicPr>
                   <pic:blipFill>
-                    <a:blip r:embed="rId9"/>
+                    <a:blip r:embed="rId14"/>
                     <a:stretch>
                       <a:fillRect/>
                     </a:stretch>
@@ -1309,60 +1029,49 @@
     </w:p>
     <w:p>
       <w:pPr>
-        <w:pStyle w:val="Normal"/>
         <w:rPr>
           <w:rFonts w:ascii="Monospace" w:hAnsi="Monospace"/>
-          <w:i/>
           <w:i/>
           <w:sz w:val="20"/>
           <w:u w:val="single"/>
         </w:rPr>
       </w:pPr>
       <w:r>
-        <w:rPr>
-          <w:color w:val="000000"/>
-          <w:sz w:val="22"/>
-          <w:szCs w:val="22"/>
-        </w:rPr>
-      </w:r>
-      <w:r>
         <w:br w:type="page"/>
       </w:r>
     </w:p>
     <w:p>
       <w:pPr>
-        <w:pStyle w:val="Ttulo1"/>
-        <w:rPr/>
-      </w:pPr>
-      <w:r>
-        <w:rPr/>
-        <w:t>Documentación de la clase Resta</w:t>
-      </w:r>
-    </w:p>
-    <w:p>
-      <w:pPr>
-        <w:pStyle w:val="Normal"/>
-        <w:rPr/>
-      </w:pPr>
-      <w:r>
-        <w:rPr/>
+        <w:pStyle w:val="Heading1"/>
+      </w:pPr>
+      <w:r>
+        <w:lastRenderedPageBreak/>
+        <w:t>Documentació</w:t>
+      </w:r>
+      <w:r>
+        <w:t>n de la clase Resta</w:t>
+      </w:r>
+    </w:p>
+    <w:p>
+      <w:r>
         <w:t>Realizo los test de la clase resta y depuro los errores:</w:t>
       </w:r>
     </w:p>
     <w:p>
       <w:pPr>
-        <w:pStyle w:val="Normal"/>
         <w:rPr>
           <w:u w:val="single"/>
         </w:rPr>
       </w:pPr>
       <w:r>
-        <w:rPr/>
+        <w:rPr>
+          <w:noProof/>
+        </w:rPr>
         <w:drawing>
-          <wp:inline distT="0" distB="1270" distL="0" distR="0">
+          <wp:inline distT="0" distB="1270" distL="0" distR="0" wp14:anchorId="11BC9709" wp14:editId="0AFAECD8">
             <wp:extent cx="2305685" cy="3103880"/>
             <wp:effectExtent l="0" t="0" r="0" b="0"/>
-            <wp:docPr id="8" name="Picture 8" descr=""/>
+            <wp:docPr id="8" name="Picture 8"/>
             <wp:cNvGraphicFramePr>
               <a:graphicFrameLocks xmlns:a="http://schemas.openxmlformats.org/drawingml/2006/main" noChangeAspect="1"/>
             </wp:cNvGraphicFramePr>
@@ -1370,13 +1079,13 @@
               <a:graphicData uri="http://schemas.openxmlformats.org/drawingml/2006/picture">
                 <pic:pic xmlns:pic="http://schemas.openxmlformats.org/drawingml/2006/picture">
                   <pic:nvPicPr>
-                    <pic:cNvPr id="8" name="Picture 8" descr=""/>
+                    <pic:cNvPr id="8" name="Picture 8"/>
                     <pic:cNvPicPr>
                       <a:picLocks noChangeAspect="1" noChangeArrowheads="1"/>
                     </pic:cNvPicPr>
                   </pic:nvPicPr>
                   <pic:blipFill>
-                    <a:blip r:embed="rId10"/>
+                    <a:blip r:embed="rId15"/>
                     <a:stretch>
                       <a:fillRect/>
                     </a:stretch>
@@ -1397,16 +1106,17 @@
         </w:drawing>
       </w:r>
       <w:r>
-        <w:rPr/>
         <w:t xml:space="preserve"> </w:t>
       </w:r>
       <w:r>
-        <w:rPr/>
+        <w:rPr>
+          <w:noProof/>
+        </w:rPr>
         <w:drawing>
-          <wp:inline distT="0" distB="0" distL="0" distR="8890">
+          <wp:inline distT="0" distB="0" distL="0" distR="8890" wp14:anchorId="575CD343" wp14:editId="1F21A568">
             <wp:extent cx="1706245" cy="3093085"/>
             <wp:effectExtent l="0" t="0" r="0" b="0"/>
-            <wp:docPr id="9" name="Picture 9" descr=""/>
+            <wp:docPr id="9" name="Picture 9"/>
             <wp:cNvGraphicFramePr>
               <a:graphicFrameLocks xmlns:a="http://schemas.openxmlformats.org/drawingml/2006/main" noChangeAspect="1"/>
             </wp:cNvGraphicFramePr>
@@ -1414,13 +1124,13 @@
               <a:graphicData uri="http://schemas.openxmlformats.org/drawingml/2006/picture">
                 <pic:pic xmlns:pic="http://schemas.openxmlformats.org/drawingml/2006/picture">
                   <pic:nvPicPr>
-                    <pic:cNvPr id="9" name="Picture 9" descr=""/>
+                    <pic:cNvPr id="9" name="Picture 9"/>
                     <pic:cNvPicPr>
                       <a:picLocks noChangeAspect="1" noChangeArrowheads="1"/>
                     </pic:cNvPicPr>
                   </pic:nvPicPr>
                   <pic:blipFill>
-                    <a:blip r:embed="rId11"/>
+                    <a:blip r:embed="rId16"/>
                     <a:stretch>
                       <a:fillRect/>
                     </a:stretch>
@@ -1441,26 +1151,25 @@
         </w:drawing>
       </w:r>
       <w:r>
-        <w:rPr/>
         <w:t xml:space="preserve"> </w:t>
       </w:r>
     </w:p>
     <w:p>
       <w:pPr>
-        <w:pStyle w:val="Normal"/>
-        <w:rPr>
-          <w:b/>
+        <w:rPr>
           <w:b/>
           <w:bCs/>
         </w:rPr>
       </w:pPr>
       <w:r>
-        <w:rPr/>
+        <w:rPr>
+          <w:noProof/>
+        </w:rPr>
         <w:drawing>
-          <wp:inline distT="0" distB="8890" distL="0" distR="1905">
+          <wp:inline distT="0" distB="8890" distL="0" distR="1905" wp14:anchorId="68D3481E" wp14:editId="0C828FBA">
             <wp:extent cx="2722245" cy="2486660"/>
             <wp:effectExtent l="0" t="0" r="0" b="0"/>
-            <wp:docPr id="10" name="Picture 10" descr=""/>
+            <wp:docPr id="10" name="Picture 10"/>
             <wp:cNvGraphicFramePr>
               <a:graphicFrameLocks xmlns:a="http://schemas.openxmlformats.org/drawingml/2006/main" noChangeAspect="1"/>
             </wp:cNvGraphicFramePr>
@@ -1468,13 +1177,13 @@
               <a:graphicData uri="http://schemas.openxmlformats.org/drawingml/2006/picture">
                 <pic:pic xmlns:pic="http://schemas.openxmlformats.org/drawingml/2006/picture">
                   <pic:nvPicPr>
-                    <pic:cNvPr id="10" name="Picture 10" descr=""/>
+                    <pic:cNvPr id="10" name="Picture 10"/>
                     <pic:cNvPicPr>
                       <a:picLocks noChangeAspect="1" noChangeArrowheads="1"/>
                     </pic:cNvPicPr>
                   </pic:nvPicPr>
                   <pic:blipFill>
-                    <a:blip r:embed="rId12"/>
+                    <a:blip r:embed="rId17"/>
                     <a:stretch>
                       <a:fillRect/>
                     </a:stretch>
@@ -1495,12 +1204,14 @@
         </w:drawing>
       </w:r>
       <w:r>
-        <w:rPr/>
+        <w:rPr>
+          <w:noProof/>
+        </w:rPr>
         <w:drawing>
-          <wp:inline distT="0" distB="0" distL="0" distR="0">
+          <wp:inline distT="0" distB="0" distL="0" distR="0" wp14:anchorId="07D08A78" wp14:editId="665CE466">
             <wp:extent cx="1778000" cy="1828800"/>
             <wp:effectExtent l="0" t="0" r="0" b="0"/>
-            <wp:docPr id="11" name="Picture 11" descr=""/>
+            <wp:docPr id="11" name="Picture 11"/>
             <wp:cNvGraphicFramePr>
               <a:graphicFrameLocks xmlns:a="http://schemas.openxmlformats.org/drawingml/2006/main" noChangeAspect="1"/>
             </wp:cNvGraphicFramePr>
@@ -1508,13 +1219,13 @@
               <a:graphicData uri="http://schemas.openxmlformats.org/drawingml/2006/picture">
                 <pic:pic xmlns:pic="http://schemas.openxmlformats.org/drawingml/2006/picture">
                   <pic:nvPicPr>
-                    <pic:cNvPr id="11" name="Picture 11" descr=""/>
+                    <pic:cNvPr id="11" name="Picture 11"/>
                     <pic:cNvPicPr>
                       <a:picLocks noChangeAspect="1" noChangeArrowheads="1"/>
                     </pic:cNvPicPr>
                   </pic:nvPicPr>
                   <pic:blipFill>
-                    <a:blip r:embed="rId13"/>
+                    <a:blip r:embed="rId18"/>
                     <a:stretch>
                       <a:fillRect/>
                     </a:stretch>
@@ -1536,27 +1247,20 @@
       </w:r>
     </w:p>
     <w:p>
-      <w:pPr>
-        <w:pStyle w:val="Normal"/>
-        <w:rPr/>
-      </w:pPr>
-      <w:r>
-        <w:rPr/>
+      <w:r>
         <w:t>Subo las clases test a mi rama, la mergeo con main y subo los cambios a main.</w:t>
       </w:r>
     </w:p>
     <w:p>
-      <w:pPr>
-        <w:pStyle w:val="Normal"/>
-        <w:rPr/>
-      </w:pPr>
-      <w:r>
-        <w:rPr/>
+      <w:r>
+        <w:rPr>
+          <w:noProof/>
+        </w:rPr>
         <w:drawing>
-          <wp:inline distT="0" distB="0" distL="0" distR="0">
+          <wp:inline distT="0" distB="0" distL="0" distR="0" wp14:anchorId="14B30FD9" wp14:editId="3473B5CC">
             <wp:extent cx="3848100" cy="2180590"/>
             <wp:effectExtent l="0" t="0" r="0" b="0"/>
-            <wp:docPr id="12" name="Picture 12" descr=""/>
+            <wp:docPr id="12" name="Picture 12"/>
             <wp:cNvGraphicFramePr>
               <a:graphicFrameLocks xmlns:a="http://schemas.openxmlformats.org/drawingml/2006/main" noChangeAspect="1"/>
             </wp:cNvGraphicFramePr>
@@ -1564,13 +1268,13 @@
               <a:graphicData uri="http://schemas.openxmlformats.org/drawingml/2006/picture">
                 <pic:pic xmlns:pic="http://schemas.openxmlformats.org/drawingml/2006/picture">
                   <pic:nvPicPr>
-                    <pic:cNvPr id="12" name="Picture 12" descr=""/>
+                    <pic:cNvPr id="12" name="Picture 12"/>
                     <pic:cNvPicPr>
                       <a:picLocks noChangeAspect="1" noChangeArrowheads="1"/>
                     </pic:cNvPicPr>
                   </pic:nvPicPr>
                   <pic:blipFill>
-                    <a:blip r:embed="rId14"/>
+                    <a:blip r:embed="rId19"/>
                     <a:stretch>
                       <a:fillRect/>
                     </a:stretch>
@@ -1593,36 +1297,39 @@
     </w:p>
     <w:p>
       <w:pPr>
-        <w:pStyle w:val="Ttulo1"/>
-        <w:rPr/>
-      </w:pPr>
-      <w:r>
-        <w:rPr/>
+        <w:pStyle w:val="Heading1"/>
+      </w:pPr>
+      <w:r>
+        <w:lastRenderedPageBreak/>
         <w:t>Documentación de la clase Producto</w:t>
       </w:r>
     </w:p>
     <w:p>
-      <w:pPr>
-        <w:pStyle w:val="Normal"/>
-        <w:rPr/>
-      </w:pPr>
-      <w:r>
-        <w:rPr/>
-        <w:t>Para empezar hemos creado la rama TestProducto para trabajar sobre ella:</w:t>
-      </w:r>
-    </w:p>
-    <w:p>
-      <w:pPr>
-        <w:pStyle w:val="Normal"/>
-        <w:rPr/>
-      </w:pPr>
-      <w:r>
-        <w:rPr/>
+      <w:r>
+        <w:t xml:space="preserve">Para </w:t>
+      </w:r>
+      <w:proofErr w:type="gramStart"/>
+      <w:r>
+        <w:t>empezar</w:t>
+      </w:r>
+      <w:proofErr w:type="gramEnd"/>
+      <w:r>
+        <w:t xml:space="preserve"> hemos creado la rama TestProducto para trab</w:t>
+      </w:r>
+      <w:r>
+        <w:t>ajar sobre ella:</w:t>
+      </w:r>
+    </w:p>
+    <w:p>
+      <w:r>
+        <w:rPr>
+          <w:noProof/>
+        </w:rPr>
         <w:drawing>
-          <wp:inline distT="0" distB="3175" distL="0" distR="0">
+          <wp:inline distT="0" distB="3175" distL="0" distR="0" wp14:anchorId="56123544" wp14:editId="13924999">
             <wp:extent cx="5400040" cy="282575"/>
             <wp:effectExtent l="0" t="0" r="0" b="0"/>
-            <wp:docPr id="13" name="Imagen 1" descr=""/>
+            <wp:docPr id="13" name="Imagen 1"/>
             <wp:cNvGraphicFramePr>
               <a:graphicFrameLocks xmlns:a="http://schemas.openxmlformats.org/drawingml/2006/main" noChangeAspect="1"/>
             </wp:cNvGraphicFramePr>
@@ -1630,13 +1337,13 @@
               <a:graphicData uri="http://schemas.openxmlformats.org/drawingml/2006/picture">
                 <pic:pic xmlns:pic="http://schemas.openxmlformats.org/drawingml/2006/picture">
                   <pic:nvPicPr>
-                    <pic:cNvPr id="13" name="Imagen 1" descr=""/>
+                    <pic:cNvPr id="13" name="Imagen 1"/>
                     <pic:cNvPicPr>
                       <a:picLocks noChangeAspect="1" noChangeArrowheads="1"/>
                     </pic:cNvPicPr>
                   </pic:nvPicPr>
                   <pic:blipFill>
-                    <a:blip r:embed="rId15"/>
+                    <a:blip r:embed="rId20"/>
                     <a:stretch>
                       <a:fillRect/>
                     </a:stretch>
@@ -1658,17 +1365,15 @@
       </w:r>
     </w:p>
     <w:p>
-      <w:pPr>
-        <w:pStyle w:val="Normal"/>
-        <w:rPr/>
-      </w:pPr>
-      <w:r>
-        <w:rPr/>
+      <w:r>
+        <w:rPr>
+          <w:noProof/>
+        </w:rPr>
         <w:drawing>
-          <wp:inline distT="0" distB="0" distL="0" distR="0">
+          <wp:inline distT="0" distB="0" distL="0" distR="0" wp14:anchorId="6E1E2887" wp14:editId="1605BADB">
             <wp:extent cx="5400040" cy="370840"/>
             <wp:effectExtent l="0" t="0" r="0" b="0"/>
-            <wp:docPr id="14" name="Imagen 2" descr=""/>
+            <wp:docPr id="14" name="Imagen 2"/>
             <wp:cNvGraphicFramePr>
               <a:graphicFrameLocks xmlns:a="http://schemas.openxmlformats.org/drawingml/2006/main" noChangeAspect="1"/>
             </wp:cNvGraphicFramePr>
@@ -1676,13 +1381,13 @@
               <a:graphicData uri="http://schemas.openxmlformats.org/drawingml/2006/picture">
                 <pic:pic xmlns:pic="http://schemas.openxmlformats.org/drawingml/2006/picture">
                   <pic:nvPicPr>
-                    <pic:cNvPr id="14" name="Imagen 2" descr=""/>
+                    <pic:cNvPr id="14" name="Imagen 2"/>
                     <pic:cNvPicPr>
                       <a:picLocks noChangeAspect="1" noChangeArrowheads="1"/>
                     </pic:cNvPicPr>
                   </pic:nvPicPr>
                   <pic:blipFill>
-                    <a:blip r:embed="rId16"/>
+                    <a:blip r:embed="rId21"/>
                     <a:stretch>
                       <a:fillRect/>
                     </a:stretch>
@@ -1704,27 +1409,20 @@
       </w:r>
     </w:p>
     <w:p>
-      <w:pPr>
-        <w:pStyle w:val="Normal"/>
-        <w:rPr/>
-      </w:pPr>
-      <w:r>
-        <w:rPr/>
+      <w:r>
         <w:t>Hemos hecho un pull en la rama resta del main para poder empezar a trabajar:</w:t>
       </w:r>
     </w:p>
     <w:p>
-      <w:pPr>
-        <w:pStyle w:val="Normal"/>
-        <w:rPr/>
-      </w:pPr>
-      <w:r>
-        <w:rPr/>
+      <w:r>
+        <w:rPr>
+          <w:noProof/>
+        </w:rPr>
         <w:drawing>
-          <wp:inline distT="0" distB="0" distL="0" distR="0">
+          <wp:inline distT="0" distB="0" distL="0" distR="0" wp14:anchorId="74DE281D" wp14:editId="09B5E875">
             <wp:extent cx="5400040" cy="1645285"/>
             <wp:effectExtent l="0" t="0" r="0" b="0"/>
-            <wp:docPr id="15" name="Imagen 3" descr=""/>
+            <wp:docPr id="15" name="Imagen 3"/>
             <wp:cNvGraphicFramePr>
               <a:graphicFrameLocks xmlns:a="http://schemas.openxmlformats.org/drawingml/2006/main" noChangeAspect="1"/>
             </wp:cNvGraphicFramePr>
@@ -1732,13 +1430,13 @@
               <a:graphicData uri="http://schemas.openxmlformats.org/drawingml/2006/picture">
                 <pic:pic xmlns:pic="http://schemas.openxmlformats.org/drawingml/2006/picture">
                   <pic:nvPicPr>
-                    <pic:cNvPr id="15" name="Imagen 3" descr=""/>
+                    <pic:cNvPr id="15" name="Imagen 3"/>
                     <pic:cNvPicPr>
                       <a:picLocks noChangeAspect="1" noChangeArrowheads="1"/>
                     </pic:cNvPicPr>
                   </pic:nvPicPr>
                   <pic:blipFill>
-                    <a:blip r:embed="rId17"/>
+                    <a:blip r:embed="rId22"/>
                     <a:stretch>
                       <a:fillRect/>
                     </a:stretch>
@@ -1760,87 +1458,103 @@
       </w:r>
     </w:p>
     <w:p>
-      <w:pPr>
-        <w:pStyle w:val="Normal"/>
-        <w:rPr/>
-      </w:pPr>
-      <w:r>
-        <w:rPr/>
-        <w:t>Una vez realizado hemos escrito el código para testear los métodos. Hemos hecho 4 pruebas diferentes (con métodos diferentes de JUNIT) para cada método.</w:t>
-      </w:r>
-    </w:p>
-    <w:p>
-      <w:pPr>
-        <w:pStyle w:val="Normal"/>
-        <w:rPr/>
-      </w:pPr>
-      <w:r>
-        <w:rPr/>
+      <w:r>
+        <w:t xml:space="preserve">Una vez realizado hemos escrito el código para testear los métodos. Hemos hecho 4 pruebas diferentes (con métodos diferentes de JUNIT) para cada </w:t>
+      </w:r>
+      <w:r>
+        <w:t>método.</w:t>
+      </w:r>
+    </w:p>
+    <w:p>
+      <w:pPr>
+        <w:rPr>
+          <w:lang w:val="en-US"/>
+        </w:rPr>
+      </w:pPr>
+      <w:r>
+        <w:rPr>
+          <w:lang w:val="en-US"/>
+        </w:rPr>
         <w:t>Son los siguientes:</w:t>
       </w:r>
     </w:p>
     <w:p>
       <w:pPr>
-        <w:pStyle w:val="Normal"/>
-        <w:rPr/>
-      </w:pPr>
-      <w:r>
-        <w:rPr/>
-        <w:t>assertEquals()</w:t>
-      </w:r>
-    </w:p>
-    <w:p>
-      <w:pPr>
-        <w:pStyle w:val="Normal"/>
-        <w:rPr/>
-      </w:pPr>
-      <w:r>
-        <w:rPr/>
-        <w:t>assertNotEquals()</w:t>
-      </w:r>
-    </w:p>
-    <w:p>
-      <w:pPr>
-        <w:pStyle w:val="Normal"/>
-        <w:rPr/>
-      </w:pPr>
-      <w:r>
-        <w:rPr/>
-        <w:t>assertNotNull()</w:t>
-      </w:r>
-    </w:p>
-    <w:p>
-      <w:pPr>
-        <w:pStyle w:val="Normal"/>
-        <w:rPr/>
-      </w:pPr>
-      <w:r>
-        <w:rPr/>
-        <w:t>assertTrue()</w:t>
-      </w:r>
-    </w:p>
-    <w:p>
-      <w:pPr>
-        <w:pStyle w:val="Normal"/>
-        <w:rPr/>
-      </w:pPr>
-      <w:r>
-        <w:rPr/>
+        <w:rPr>
+          <w:lang w:val="en-US"/>
+        </w:rPr>
+      </w:pPr>
+      <w:proofErr w:type="gramStart"/>
+      <w:r>
+        <w:rPr>
+          <w:lang w:val="en-US"/>
+        </w:rPr>
+        <w:t>assertEquals(</w:t>
+      </w:r>
+      <w:proofErr w:type="gramEnd"/>
+      <w:r>
+        <w:rPr>
+          <w:lang w:val="en-US"/>
+        </w:rPr>
+        <w:t>)</w:t>
+      </w:r>
+    </w:p>
+    <w:p>
+      <w:pPr>
+        <w:rPr>
+          <w:lang w:val="en-US"/>
+        </w:rPr>
+      </w:pPr>
+      <w:proofErr w:type="gramStart"/>
+      <w:r>
+        <w:rPr>
+          <w:lang w:val="en-US"/>
+        </w:rPr>
+        <w:t>assertNotEquals(</w:t>
+      </w:r>
+      <w:proofErr w:type="gramEnd"/>
+      <w:r>
+        <w:rPr>
+          <w:lang w:val="en-US"/>
+        </w:rPr>
+        <w:t>)</w:t>
+      </w:r>
+    </w:p>
+    <w:p>
+      <w:proofErr w:type="gramStart"/>
+      <w:r>
+        <w:t>assertNotNull(</w:t>
+      </w:r>
+      <w:proofErr w:type="gramEnd"/>
+      <w:r>
+        <w:t>)</w:t>
+      </w:r>
+    </w:p>
+    <w:p>
+      <w:proofErr w:type="gramStart"/>
+      <w:r>
+        <w:t>assertTrue(</w:t>
+      </w:r>
+      <w:proofErr w:type="gramEnd"/>
+      <w:r>
+        <w:t>)</w:t>
+      </w:r>
+    </w:p>
+    <w:p>
+      <w:r>
         <w:t>Finalmente, lo hemos ejecutado como JUNIT para ver qué fallos podría darnos:</w:t>
       </w:r>
     </w:p>
     <w:p>
-      <w:pPr>
-        <w:pStyle w:val="Normal"/>
-        <w:rPr/>
-      </w:pPr>
-      <w:r>
-        <w:rPr/>
+      <w:r>
+        <w:rPr>
+          <w:noProof/>
+        </w:rPr>
         <w:drawing>
-          <wp:inline distT="0" distB="0" distL="0" distR="0">
+          <wp:inline distT="0" distB="0" distL="0" distR="0" wp14:anchorId="22A3972A" wp14:editId="78EAE4BF">
             <wp:extent cx="3435350" cy="1113790"/>
             <wp:effectExtent l="0" t="0" r="0" b="0"/>
-            <wp:docPr id="16" name="Imagen 5" descr=""/>
+            <wp:docPr id="16" name="Imagen 5"/>
             <wp:cNvGraphicFramePr>
               <a:graphicFrameLocks xmlns:a="http://schemas.openxmlformats.org/drawingml/2006/main" noChangeAspect="1"/>
             </wp:cNvGraphicFramePr>
@@ -1848,13 +1562,13 @@
               <a:graphicData uri="http://schemas.openxmlformats.org/drawingml/2006/picture">
                 <pic:pic xmlns:pic="http://schemas.openxmlformats.org/drawingml/2006/picture">
                   <pic:nvPicPr>
-                    <pic:cNvPr id="16" name="Imagen 5" descr=""/>
+                    <pic:cNvPr id="16" name="Imagen 5"/>
                     <pic:cNvPicPr>
                       <a:picLocks noChangeAspect="1" noChangeArrowheads="1"/>
                     </pic:cNvPicPr>
                   </pic:nvPicPr>
                   <pic:blipFill>
-                    <a:blip r:embed="rId18"/>
+                    <a:blip r:embed="rId23"/>
                     <a:stretch>
                       <a:fillRect/>
                     </a:stretch>
@@ -1876,37 +1590,28 @@
       </w:r>
     </w:p>
     <w:p>
-      <w:pPr>
-        <w:pStyle w:val="Normal"/>
-        <w:rPr/>
-      </w:pPr>
-      <w:r>
-        <w:rPr/>
-        <w:t>Si nos diera algún fallo o error saldría ahí indicado y tendríamos que corregirlos.</w:t>
-      </w:r>
-    </w:p>
-    <w:p>
-      <w:pPr>
-        <w:pStyle w:val="Normal"/>
-        <w:rPr/>
-      </w:pPr>
-      <w:r>
-        <w:rPr/>
+      <w:r>
+        <w:t xml:space="preserve">Si nos diera algún fallo o error saldría ahí indicado y tendríamos que </w:t>
+      </w:r>
+      <w:r>
+        <w:t>corregirlos.</w:t>
+      </w:r>
+    </w:p>
+    <w:p>
+      <w:r>
         <w:t>Una vez comprobado que está bien, lo subiremos primero en la rama resta para después añadirlo a la principal.</w:t>
       </w:r>
     </w:p>
     <w:p>
-      <w:pPr>
-        <w:pStyle w:val="Normal"/>
-        <w:rPr/>
-      </w:pPr>
-      <w:r>
-        <w:rPr/>
+      <w:r>
+        <w:rPr>
+          <w:noProof/>
+        </w:rPr>
         <w:drawing>
-          <wp:inline distT="0" distB="7620" distL="0" distR="0">
+          <wp:inline distT="0" distB="7620" distL="0" distR="0" wp14:anchorId="66565FF5" wp14:editId="1AAC1B7D">
             <wp:extent cx="5400040" cy="849630"/>
             <wp:effectExtent l="0" t="0" r="0" b="0"/>
-            <wp:docPr id="17" name="Imagen 6" descr=""/>
+            <wp:docPr id="17" name="Imagen 6"/>
             <wp:cNvGraphicFramePr>
               <a:graphicFrameLocks xmlns:a="http://schemas.openxmlformats.org/drawingml/2006/main" noChangeAspect="1"/>
             </wp:cNvGraphicFramePr>
@@ -1914,13 +1619,13 @@
               <a:graphicData uri="http://schemas.openxmlformats.org/drawingml/2006/picture">
                 <pic:pic xmlns:pic="http://schemas.openxmlformats.org/drawingml/2006/picture">
                   <pic:nvPicPr>
-                    <pic:cNvPr id="17" name="Imagen 6" descr=""/>
+                    <pic:cNvPr id="17" name="Imagen 6"/>
                     <pic:cNvPicPr>
                       <a:picLocks noChangeAspect="1" noChangeArrowheads="1"/>
                     </pic:cNvPicPr>
                   </pic:nvPicPr>
                   <pic:blipFill>
-                    <a:blip r:embed="rId19"/>
+                    <a:blip r:embed="rId24"/>
                     <a:stretch>
                       <a:fillRect/>
                     </a:stretch>
@@ -1942,17 +1647,15 @@
       </w:r>
     </w:p>
     <w:p>
-      <w:pPr>
-        <w:pStyle w:val="Normal"/>
-        <w:rPr/>
-      </w:pPr>
-      <w:r>
-        <w:rPr/>
+      <w:r>
+        <w:rPr>
+          <w:noProof/>
+        </w:rPr>
         <w:drawing>
-          <wp:inline distT="0" distB="8890" distL="0" distR="0">
+          <wp:inline distT="0" distB="8890" distL="0" distR="0" wp14:anchorId="57A749F3" wp14:editId="47CCCA51">
             <wp:extent cx="5400040" cy="257810"/>
             <wp:effectExtent l="0" t="0" r="0" b="0"/>
-            <wp:docPr id="18" name="Imagen 7" descr=""/>
+            <wp:docPr id="18" name="Imagen 7"/>
             <wp:cNvGraphicFramePr>
               <a:graphicFrameLocks xmlns:a="http://schemas.openxmlformats.org/drawingml/2006/main" noChangeAspect="1"/>
             </wp:cNvGraphicFramePr>
@@ -1960,13 +1663,13 @@
               <a:graphicData uri="http://schemas.openxmlformats.org/drawingml/2006/picture">
                 <pic:pic xmlns:pic="http://schemas.openxmlformats.org/drawingml/2006/picture">
                   <pic:nvPicPr>
-                    <pic:cNvPr id="18" name="Imagen 7" descr=""/>
+                    <pic:cNvPr id="18" name="Imagen 7"/>
                     <pic:cNvPicPr>
                       <a:picLocks noChangeAspect="1" noChangeArrowheads="1"/>
                     </pic:cNvPicPr>
                   </pic:nvPicPr>
                   <pic:blipFill>
-                    <a:blip r:embed="rId20"/>
+                    <a:blip r:embed="rId25"/>
                     <a:stretch>
                       <a:fillRect/>
                     </a:stretch>
@@ -1989,87 +1692,332 @@
     </w:p>
     <w:p>
       <w:pPr>
-        <w:pStyle w:val="Ttulo1"/>
-        <w:rPr/>
-      </w:pPr>
-      <w:r>
-        <w:rPr/>
+        <w:pStyle w:val="Heading1"/>
+      </w:pPr>
+      <w:r>
+        <w:lastRenderedPageBreak/>
         <w:t>Documentación de la clase Cociente</w:t>
       </w:r>
     </w:p>
-    <w:p>
-      <w:pPr>
-        <w:pStyle w:val="Normal"/>
-        <w:rPr/>
-      </w:pPr>
-      <w:r>
-        <w:rPr/>
-      </w:r>
-    </w:p>
-    <w:p>
-      <w:pPr>
-        <w:pStyle w:val="Normal"/>
-        <w:spacing w:before="0" w:after="160"/>
-        <w:rPr/>
-      </w:pPr>
-      <w:r>
-        <w:rPr/>
-      </w:r>
-    </w:p>
+    <w:p/>
+    <w:p/>
     <w:sectPr>
-      <w:headerReference w:type="default" r:id="rId21"/>
-      <w:footerReference w:type="default" r:id="rId22"/>
-      <w:type w:val="nextPage"/>
+      <w:headerReference w:type="default" r:id="rId26"/>
+      <w:footerReference w:type="default" r:id="rId27"/>
       <w:pgSz w:w="11906" w:h="16838"/>
-      <w:pgMar w:left="1701" w:right="1701" w:header="708" w:top="1417" w:footer="708" w:bottom="1417" w:gutter="0"/>
-      <w:pgNumType w:start="1" w:fmt="decimal"/>
-      <w:formProt w:val="false"/>
-      <w:textDirection w:val="lrTb"/>
-      <w:docGrid w:type="default" w:linePitch="100" w:charSpace="4096"/>
+      <w:pgMar w:top="1417" w:right="1701" w:bottom="1417" w:left="1701" w:header="708" w:footer="708" w:gutter="0"/>
+      <w:pgNumType w:start="1"/>
+      <w:cols w:space="720"/>
+      <w:formProt w:val="0"/>
+      <w:docGrid w:linePitch="100" w:charSpace="4096"/>
     </w:sectPr>
   </w:body>
 </w:document>
 </file>
 
+<file path=word/endnotes.xml><?xml version="1.0" encoding="utf-8"?>
+<w:endnotes xmlns:wpc="http://schemas.microsoft.com/office/word/2010/wordprocessingCanvas" xmlns:cx="http://schemas.microsoft.com/office/drawing/2014/chartex" xmlns:cx1="http://schemas.microsoft.com/office/drawing/2015/9/8/chartex" xmlns:cx2="http://schemas.microsoft.com/office/drawing/2015/10/21/chartex" xmlns:cx3="http://schemas.microsoft.com/office/drawing/2016/5/9/chartex" xmlns:cx4="http://schemas.microsoft.com/office/drawing/2016/5/10/chartex" xmlns:cx5="http://schemas.microsoft.com/office/drawing/2016/5/11/chartex" xmlns:cx6="http://schemas.microsoft.com/office/drawing/2016/5/12/chartex" xmlns:cx7="http://schemas.microsoft.com/office/drawing/2016/5/13/chartex" xmlns:cx8="http://schemas.microsoft.com/office/drawing/2016/5/14/chartex" xmlns:mc="http://schemas.openxmlformats.org/markup-compatibility/2006" xmlns:aink="http://schemas.microsoft.com/office/drawing/2016/ink" xmlns:am3d="http://schemas.microsoft.com/office/drawing/2017/model3d" xmlns:o="urn:schemas-microsoft-com:office:office" xmlns:r="http://schemas.openxmlformats.org/officeDocument/2006/relationships" xmlns:m="http://schemas.openxmlformats.org/officeDocument/2006/math" xmlns:v="urn:schemas-microsoft-com:vml" xmlns:wp14="http://schemas.microsoft.com/office/word/2010/wordprocessingDrawing" xmlns:wp="http://schemas.openxmlformats.org/drawingml/2006/wordprocessingDrawing" xmlns:w10="urn:schemas-microsoft-com:office:word" xmlns:w="http://schemas.openxmlformats.org/wordprocessingml/2006/main" xmlns:w14="http://schemas.microsoft.com/office/word/2010/wordml" xmlns:w15="http://schemas.microsoft.com/office/word/2012/wordml" xmlns:w16cex="http://schemas.microsoft.com/office/word/2018/wordml/cex" xmlns:w16cid="http://schemas.microsoft.com/office/word/2016/wordml/cid" xmlns:w16="http://schemas.microsoft.com/office/word/2018/wordml" xmlns:w16se="http://schemas.microsoft.com/office/word/2015/wordml/symex" xmlns:wpg="http://schemas.microsoft.com/office/word/2010/wordprocessingGroup" xmlns:wpi="http://schemas.microsoft.com/office/word/2010/wordprocessingInk" xmlns:wne="http://schemas.microsoft.com/office/word/2006/wordml" xmlns:wps="http://schemas.microsoft.com/office/word/2010/wordprocessingShape" mc:Ignorable="w14 w15 w16se w16cid w16 w16cex wp14">
+  <w:endnote w:type="separator" w:id="-1">
+    <w:p>
+      <w:pPr>
+        <w:spacing w:after="0" w:line="240" w:lineRule="auto"/>
+      </w:pPr>
+      <w:r>
+        <w:separator/>
+      </w:r>
+    </w:p>
+  </w:endnote>
+  <w:endnote w:type="continuationSeparator" w:id="0">
+    <w:p>
+      <w:pPr>
+        <w:spacing w:after="0" w:line="240" w:lineRule="auto"/>
+      </w:pPr>
+      <w:r>
+        <w:continuationSeparator/>
+      </w:r>
+    </w:p>
+  </w:endnote>
+</w:endnotes>
+</file>
+
 <file path=word/footer1.xml><?xml version="1.0" encoding="utf-8"?>
-<w:ftr xmlns:o="urn:schemas-microsoft-com:office:office" xmlns:r="http://schemas.openxmlformats.org/officeDocument/2006/relationships" xmlns:v="urn:schemas-microsoft-com:vml" xmlns:w="http://schemas.openxmlformats.org/wordprocessingml/2006/main" xmlns:w10="urn:schemas-microsoft-com:office:word" xmlns:wp="http://schemas.openxmlformats.org/drawingml/2006/wordprocessingDrawing" xmlns:wps="http://schemas.microsoft.com/office/word/2010/wordprocessingShape" xmlns:wpg="http://schemas.microsoft.com/office/word/2010/wordprocessingGroup" xmlns:mc="http://schemas.openxmlformats.org/markup-compatibility/2006" xmlns:wp14="http://schemas.microsoft.com/office/word/2010/wordprocessingDrawing" xmlns:w14="http://schemas.microsoft.com/office/word/2010/wordml" mc:Ignorable="w14 wp14">
-  <w:p>
-    <w:pPr>
-      <w:pStyle w:val="Normal"/>
-      <w:widowControl/>
-      <w:bidi w:val="0"/>
-      <w:spacing w:lineRule="auto" w:line="259" w:before="0" w:after="160"/>
-      <w:jc w:val="left"/>
-      <w:rPr/>
-    </w:pPr>
-    <w:r>
-      <w:rPr/>
-    </w:r>
-  </w:p>
+<w:ftr xmlns:wpc="http://schemas.microsoft.com/office/word/2010/wordprocessingCanvas" xmlns:cx="http://schemas.microsoft.com/office/drawing/2014/chartex" xmlns:cx1="http://schemas.microsoft.com/office/drawing/2015/9/8/chartex" xmlns:cx2="http://schemas.microsoft.com/office/drawing/2015/10/21/chartex" xmlns:cx3="http://schemas.microsoft.com/office/drawing/2016/5/9/chartex" xmlns:cx4="http://schemas.microsoft.com/office/drawing/2016/5/10/chartex" xmlns:cx5="http://schemas.microsoft.com/office/drawing/2016/5/11/chartex" xmlns:cx6="http://schemas.microsoft.com/office/drawing/2016/5/12/chartex" xmlns:cx7="http://schemas.microsoft.com/office/drawing/2016/5/13/chartex" xmlns:cx8="http://schemas.microsoft.com/office/drawing/2016/5/14/chartex" xmlns:mc="http://schemas.openxmlformats.org/markup-compatibility/2006" xmlns:aink="http://schemas.microsoft.com/office/drawing/2016/ink" xmlns:am3d="http://schemas.microsoft.com/office/drawing/2017/model3d" xmlns:o="urn:schemas-microsoft-com:office:office" xmlns:r="http://schemas.openxmlformats.org/officeDocument/2006/relationships" xmlns:m="http://schemas.openxmlformats.org/officeDocument/2006/math" xmlns:v="urn:schemas-microsoft-com:vml" xmlns:wp14="http://schemas.microsoft.com/office/word/2010/wordprocessingDrawing" xmlns:wp="http://schemas.openxmlformats.org/drawingml/2006/wordprocessingDrawing" xmlns:w10="urn:schemas-microsoft-com:office:word" xmlns:w="http://schemas.openxmlformats.org/wordprocessingml/2006/main" xmlns:w14="http://schemas.microsoft.com/office/word/2010/wordml" xmlns:w15="http://schemas.microsoft.com/office/word/2012/wordml" xmlns:w16cex="http://schemas.microsoft.com/office/word/2018/wordml/cex" xmlns:w16cid="http://schemas.microsoft.com/office/word/2016/wordml/cid" xmlns:w16="http://schemas.microsoft.com/office/word/2018/wordml" xmlns:w16se="http://schemas.microsoft.com/office/word/2015/wordml/symex" xmlns:wpg="http://schemas.microsoft.com/office/word/2010/wordprocessingGroup" xmlns:wpi="http://schemas.microsoft.com/office/word/2010/wordprocessingInk" xmlns:wne="http://schemas.microsoft.com/office/word/2006/wordml" xmlns:wps="http://schemas.microsoft.com/office/word/2010/wordprocessingShape" mc:Ignorable="w14 w15 w16se w16cid w16 w16cex wp14">
+  <w:p/>
 </w:ftr>
 </file>
 
+<file path=word/footnotes.xml><?xml version="1.0" encoding="utf-8"?>
+<w:footnotes xmlns:wpc="http://schemas.microsoft.com/office/word/2010/wordprocessingCanvas" xmlns:cx="http://schemas.microsoft.com/office/drawing/2014/chartex" xmlns:cx1="http://schemas.microsoft.com/office/drawing/2015/9/8/chartex" xmlns:cx2="http://schemas.microsoft.com/office/drawing/2015/10/21/chartex" xmlns:cx3="http://schemas.microsoft.com/office/drawing/2016/5/9/chartex" xmlns:cx4="http://schemas.microsoft.com/office/drawing/2016/5/10/chartex" xmlns:cx5="http://schemas.microsoft.com/office/drawing/2016/5/11/chartex" xmlns:cx6="http://schemas.microsoft.com/office/drawing/2016/5/12/chartex" xmlns:cx7="http://schemas.microsoft.com/office/drawing/2016/5/13/chartex" xmlns:cx8="http://schemas.microsoft.com/office/drawing/2016/5/14/chartex" xmlns:mc="http://schemas.openxmlformats.org/markup-compatibility/2006" xmlns:aink="http://schemas.microsoft.com/office/drawing/2016/ink" xmlns:am3d="http://schemas.microsoft.com/office/drawing/2017/model3d" xmlns:o="urn:schemas-microsoft-com:office:office" xmlns:r="http://schemas.openxmlformats.org/officeDocument/2006/relationships" xmlns:m="http://schemas.openxmlformats.org/officeDocument/2006/math" xmlns:v="urn:schemas-microsoft-com:vml" xmlns:wp14="http://schemas.microsoft.com/office/word/2010/wordprocessingDrawing" xmlns:wp="http://schemas.openxmlformats.org/drawingml/2006/wordprocessingDrawing" xmlns:w10="urn:schemas-microsoft-com:office:word" xmlns:w="http://schemas.openxmlformats.org/wordprocessingml/2006/main" xmlns:w14="http://schemas.microsoft.com/office/word/2010/wordml" xmlns:w15="http://schemas.microsoft.com/office/word/2012/wordml" xmlns:w16cex="http://schemas.microsoft.com/office/word/2018/wordml/cex" xmlns:w16cid="http://schemas.microsoft.com/office/word/2016/wordml/cid" xmlns:w16="http://schemas.microsoft.com/office/word/2018/wordml" xmlns:w16se="http://schemas.microsoft.com/office/word/2015/wordml/symex" xmlns:wpg="http://schemas.microsoft.com/office/word/2010/wordprocessingGroup" xmlns:wpi="http://schemas.microsoft.com/office/word/2010/wordprocessingInk" xmlns:wne="http://schemas.microsoft.com/office/word/2006/wordml" xmlns:wps="http://schemas.microsoft.com/office/word/2010/wordprocessingShape" mc:Ignorable="w14 w15 w16se w16cid w16 w16cex wp14">
+  <w:footnote w:type="separator" w:id="-1">
+    <w:p>
+      <w:pPr>
+        <w:spacing w:after="0" w:line="240" w:lineRule="auto"/>
+      </w:pPr>
+      <w:r>
+        <w:separator/>
+      </w:r>
+    </w:p>
+  </w:footnote>
+  <w:footnote w:type="continuationSeparator" w:id="0">
+    <w:p>
+      <w:pPr>
+        <w:spacing w:after="0" w:line="240" w:lineRule="auto"/>
+      </w:pPr>
+      <w:r>
+        <w:continuationSeparator/>
+      </w:r>
+    </w:p>
+  </w:footnote>
+</w:footnotes>
+</file>
+
 <file path=word/header1.xml><?xml version="1.0" encoding="utf-8"?>
-<w:hdr xmlns:o="urn:schemas-microsoft-com:office:office" xmlns:r="http://schemas.openxmlformats.org/officeDocument/2006/relationships" xmlns:v="urn:schemas-microsoft-com:vml" xmlns:w="http://schemas.openxmlformats.org/wordprocessingml/2006/main" xmlns:w10="urn:schemas-microsoft-com:office:word" xmlns:wp="http://schemas.openxmlformats.org/drawingml/2006/wordprocessingDrawing" xmlns:wps="http://schemas.microsoft.com/office/word/2010/wordprocessingShape" xmlns:wpg="http://schemas.microsoft.com/office/word/2010/wordprocessingGroup" xmlns:mc="http://schemas.openxmlformats.org/markup-compatibility/2006" xmlns:wp14="http://schemas.microsoft.com/office/word/2010/wordprocessingDrawing" xmlns:w14="http://schemas.microsoft.com/office/word/2010/wordml" mc:Ignorable="w14 wp14">
-  <w:p>
-    <w:pPr>
-      <w:pStyle w:val="Normal"/>
-      <w:widowControl/>
-      <w:bidi w:val="0"/>
-      <w:spacing w:lineRule="auto" w:line="259" w:before="0" w:after="160"/>
-      <w:jc w:val="left"/>
-      <w:rPr/>
-    </w:pPr>
-    <w:r>
-      <w:rPr/>
-    </w:r>
-  </w:p>
+<w:hdr xmlns:wpc="http://schemas.microsoft.com/office/word/2010/wordprocessingCanvas" xmlns:cx="http://schemas.microsoft.com/office/drawing/2014/chartex" xmlns:cx1="http://schemas.microsoft.com/office/drawing/2015/9/8/chartex" xmlns:cx2="http://schemas.microsoft.com/office/drawing/2015/10/21/chartex" xmlns:cx3="http://schemas.microsoft.com/office/drawing/2016/5/9/chartex" xmlns:cx4="http://schemas.microsoft.com/office/drawing/2016/5/10/chartex" xmlns:cx5="http://schemas.microsoft.com/office/drawing/2016/5/11/chartex" xmlns:cx6="http://schemas.microsoft.com/office/drawing/2016/5/12/chartex" xmlns:cx7="http://schemas.microsoft.com/office/drawing/2016/5/13/chartex" xmlns:cx8="http://schemas.microsoft.com/office/drawing/2016/5/14/chartex" xmlns:mc="http://schemas.openxmlformats.org/markup-compatibility/2006" xmlns:aink="http://schemas.microsoft.com/office/drawing/2016/ink" xmlns:am3d="http://schemas.microsoft.com/office/drawing/2017/model3d" xmlns:o="urn:schemas-microsoft-com:office:office" xmlns:r="http://schemas.openxmlformats.org/officeDocument/2006/relationships" xmlns:m="http://schemas.openxmlformats.org/officeDocument/2006/math" xmlns:v="urn:schemas-microsoft-com:vml" xmlns:wp14="http://schemas.microsoft.com/office/word/2010/wordprocessingDrawing" xmlns:wp="http://schemas.openxmlformats.org/drawingml/2006/wordprocessingDrawing" xmlns:w10="urn:schemas-microsoft-com:office:word" xmlns:w="http://schemas.openxmlformats.org/wordprocessingml/2006/main" xmlns:w14="http://schemas.microsoft.com/office/word/2010/wordml" xmlns:w15="http://schemas.microsoft.com/office/word/2012/wordml" xmlns:w16cex="http://schemas.microsoft.com/office/word/2018/wordml/cex" xmlns:w16cid="http://schemas.microsoft.com/office/word/2016/wordml/cid" xmlns:w16="http://schemas.microsoft.com/office/word/2018/wordml" xmlns:w16se="http://schemas.microsoft.com/office/word/2015/wordml/symex" xmlns:wpg="http://schemas.microsoft.com/office/word/2010/wordprocessingGroup" xmlns:wpi="http://schemas.microsoft.com/office/word/2010/wordprocessingInk" xmlns:wne="http://schemas.microsoft.com/office/word/2006/wordml" xmlns:wps="http://schemas.microsoft.com/office/word/2010/wordprocessingShape" mc:Ignorable="w14 w15 w16se w16cid w16 w16cex wp14">
+  <w:p/>
 </w:hdr>
 </file>
 
 <file path=word/numbering.xml><?xml version="1.0" encoding="utf-8"?>
-<w:numbering xmlns:w="http://schemas.openxmlformats.org/wordprocessingml/2006/main" xmlns:o="urn:schemas-microsoft-com:office:office" xmlns:r="http://schemas.openxmlformats.org/officeDocument/2006/relationships" xmlns:v="urn:schemas-microsoft-com:vml">
-  <w:abstractNum w:abstractNumId="1">
+<w:numbering xmlns:wpc="http://schemas.microsoft.com/office/word/2010/wordprocessingCanvas" xmlns:cx="http://schemas.microsoft.com/office/drawing/2014/chartex" xmlns:cx1="http://schemas.microsoft.com/office/drawing/2015/9/8/chartex" xmlns:cx2="http://schemas.microsoft.com/office/drawing/2015/10/21/chartex" xmlns:cx3="http://schemas.microsoft.com/office/drawing/2016/5/9/chartex" xmlns:cx4="http://schemas.microsoft.com/office/drawing/2016/5/10/chartex" xmlns:cx5="http://schemas.microsoft.com/office/drawing/2016/5/11/chartex" xmlns:cx6="http://schemas.microsoft.com/office/drawing/2016/5/12/chartex" xmlns:cx7="http://schemas.microsoft.com/office/drawing/2016/5/13/chartex" xmlns:cx8="http://schemas.microsoft.com/office/drawing/2016/5/14/chartex" xmlns:mc="http://schemas.openxmlformats.org/markup-compatibility/2006" xmlns:aink="http://schemas.microsoft.com/office/drawing/2016/ink" xmlns:am3d="http://schemas.microsoft.com/office/drawing/2017/model3d" xmlns:o="urn:schemas-microsoft-com:office:office" xmlns:r="http://schemas.openxmlformats.org/officeDocument/2006/relationships" xmlns:m="http://schemas.openxmlformats.org/officeDocument/2006/math" xmlns:v="urn:schemas-microsoft-com:vml" xmlns:wp14="http://schemas.microsoft.com/office/word/2010/wordprocessingDrawing" xmlns:wp="http://schemas.openxmlformats.org/drawingml/2006/wordprocessingDrawing" xmlns:w10="urn:schemas-microsoft-com:office:word" xmlns:w="http://schemas.openxmlformats.org/wordprocessingml/2006/main" xmlns:w14="http://schemas.microsoft.com/office/word/2010/wordml" xmlns:w15="http://schemas.microsoft.com/office/word/2012/wordml" xmlns:w16cex="http://schemas.microsoft.com/office/word/2018/wordml/cex" xmlns:w16cid="http://schemas.microsoft.com/office/word/2016/wordml/cid" xmlns:w16="http://schemas.microsoft.com/office/word/2018/wordml" xmlns:w16se="http://schemas.microsoft.com/office/word/2015/wordml/symex" xmlns:wpg="http://schemas.microsoft.com/office/word/2010/wordprocessingGroup" xmlns:wpi="http://schemas.microsoft.com/office/word/2010/wordprocessingInk" xmlns:wne="http://schemas.microsoft.com/office/word/2006/wordml" xmlns:wps="http://schemas.microsoft.com/office/word/2010/wordprocessingShape" mc:Ignorable="w14 w15 w16se w16cid w16 w16cex wp14">
+  <w:abstractNum w:abstractNumId="0" w15:restartNumberingAfterBreak="0">
+    <w:nsid w:val="1F941E6E"/>
+    <w:multiLevelType w:val="multilevel"/>
+    <w:tmpl w:val="25EC355E"/>
+    <w:lvl w:ilvl="0">
+      <w:start w:val="1"/>
+      <w:numFmt w:val="bullet"/>
+      <w:lvlText w:val=""/>
+      <w:lvlJc w:val="left"/>
+      <w:pPr>
+        <w:tabs>
+          <w:tab w:val="num" w:pos="720"/>
+        </w:tabs>
+        <w:ind w:left="720" w:hanging="360"/>
+      </w:pPr>
+      <w:rPr>
+        <w:rFonts w:ascii="Symbol" w:hAnsi="Symbol" w:cs="OpenSymbol" w:hint="default"/>
+      </w:rPr>
+    </w:lvl>
+    <w:lvl w:ilvl="1">
+      <w:start w:val="1"/>
+      <w:numFmt w:val="bullet"/>
+      <w:lvlText w:val="◦"/>
+      <w:lvlJc w:val="left"/>
+      <w:pPr>
+        <w:tabs>
+          <w:tab w:val="num" w:pos="1080"/>
+        </w:tabs>
+        <w:ind w:left="1080" w:hanging="360"/>
+      </w:pPr>
+      <w:rPr>
+        <w:rFonts w:ascii="OpenSymbol" w:hAnsi="OpenSymbol" w:cs="OpenSymbol" w:hint="default"/>
+      </w:rPr>
+    </w:lvl>
+    <w:lvl w:ilvl="2">
+      <w:start w:val="1"/>
+      <w:numFmt w:val="bullet"/>
+      <w:lvlText w:val="▪"/>
+      <w:lvlJc w:val="left"/>
+      <w:pPr>
+        <w:tabs>
+          <w:tab w:val="num" w:pos="1440"/>
+        </w:tabs>
+        <w:ind w:left="1440" w:hanging="360"/>
+      </w:pPr>
+      <w:rPr>
+        <w:rFonts w:ascii="OpenSymbol" w:hAnsi="OpenSymbol" w:cs="OpenSymbol" w:hint="default"/>
+      </w:rPr>
+    </w:lvl>
+    <w:lvl w:ilvl="3">
+      <w:start w:val="1"/>
+      <w:numFmt w:val="bullet"/>
+      <w:lvlText w:val=""/>
+      <w:lvlJc w:val="left"/>
+      <w:pPr>
+        <w:tabs>
+          <w:tab w:val="num" w:pos="1800"/>
+        </w:tabs>
+        <w:ind w:left="1800" w:hanging="360"/>
+      </w:pPr>
+      <w:rPr>
+        <w:rFonts w:ascii="Symbol" w:hAnsi="Symbol" w:cs="OpenSymbol" w:hint="default"/>
+      </w:rPr>
+    </w:lvl>
+    <w:lvl w:ilvl="4">
+      <w:start w:val="1"/>
+      <w:numFmt w:val="bullet"/>
+      <w:lvlText w:val="◦"/>
+      <w:lvlJc w:val="left"/>
+      <w:pPr>
+        <w:tabs>
+          <w:tab w:val="num" w:pos="2160"/>
+        </w:tabs>
+        <w:ind w:left="2160" w:hanging="360"/>
+      </w:pPr>
+      <w:rPr>
+        <w:rFonts w:ascii="OpenSymbol" w:hAnsi="OpenSymbol" w:cs="OpenSymbol" w:hint="default"/>
+      </w:rPr>
+    </w:lvl>
+    <w:lvl w:ilvl="5">
+      <w:start w:val="1"/>
+      <w:numFmt w:val="bullet"/>
+      <w:lvlText w:val="▪"/>
+      <w:lvlJc w:val="left"/>
+      <w:pPr>
+        <w:tabs>
+          <w:tab w:val="num" w:pos="2520"/>
+        </w:tabs>
+        <w:ind w:left="2520" w:hanging="360"/>
+      </w:pPr>
+      <w:rPr>
+        <w:rFonts w:ascii="OpenSymbol" w:hAnsi="OpenSymbol" w:cs="OpenSymbol" w:hint="default"/>
+      </w:rPr>
+    </w:lvl>
+    <w:lvl w:ilvl="6">
+      <w:start w:val="1"/>
+      <w:numFmt w:val="bullet"/>
+      <w:lvlText w:val=""/>
+      <w:lvlJc w:val="left"/>
+      <w:pPr>
+        <w:tabs>
+          <w:tab w:val="num" w:pos="2880"/>
+        </w:tabs>
+        <w:ind w:left="2880" w:hanging="360"/>
+      </w:pPr>
+      <w:rPr>
+        <w:rFonts w:ascii="Symbol" w:hAnsi="Symbol" w:cs="OpenSymbol" w:hint="default"/>
+      </w:rPr>
+    </w:lvl>
+    <w:lvl w:ilvl="7">
+      <w:start w:val="1"/>
+      <w:numFmt w:val="bullet"/>
+      <w:lvlText w:val="◦"/>
+      <w:lvlJc w:val="left"/>
+      <w:pPr>
+        <w:tabs>
+          <w:tab w:val="num" w:pos="3240"/>
+        </w:tabs>
+        <w:ind w:left="3240" w:hanging="360"/>
+      </w:pPr>
+      <w:rPr>
+        <w:rFonts w:ascii="OpenSymbol" w:hAnsi="OpenSymbol" w:cs="OpenSymbol" w:hint="default"/>
+      </w:rPr>
+    </w:lvl>
+    <w:lvl w:ilvl="8">
+      <w:start w:val="1"/>
+      <w:numFmt w:val="bullet"/>
+      <w:lvlText w:val="▪"/>
+      <w:lvlJc w:val="left"/>
+      <w:pPr>
+        <w:tabs>
+          <w:tab w:val="num" w:pos="3600"/>
+        </w:tabs>
+        <w:ind w:left="3600" w:hanging="360"/>
+      </w:pPr>
+      <w:rPr>
+        <w:rFonts w:ascii="OpenSymbol" w:hAnsi="OpenSymbol" w:cs="OpenSymbol" w:hint="default"/>
+      </w:rPr>
+    </w:lvl>
+  </w:abstractNum>
+  <w:abstractNum w:abstractNumId="1" w15:restartNumberingAfterBreak="0">
+    <w:nsid w:val="5FAF19E3"/>
+    <w:multiLevelType w:val="multilevel"/>
+    <w:tmpl w:val="98B86902"/>
+    <w:lvl w:ilvl="0">
+      <w:start w:val="1"/>
+      <w:numFmt w:val="none"/>
+      <w:suff w:val="nothing"/>
+      <w:lvlText w:val=""/>
+      <w:lvlJc w:val="left"/>
+      <w:pPr>
+        <w:ind w:left="0" w:firstLine="0"/>
+      </w:pPr>
+    </w:lvl>
+    <w:lvl w:ilvl="1">
+      <w:start w:val="1"/>
+      <w:numFmt w:val="none"/>
+      <w:suff w:val="nothing"/>
+      <w:lvlText w:val=""/>
+      <w:lvlJc w:val="left"/>
+      <w:pPr>
+        <w:ind w:left="0" w:firstLine="0"/>
+      </w:pPr>
+    </w:lvl>
+    <w:lvl w:ilvl="2">
+      <w:start w:val="1"/>
+      <w:numFmt w:val="none"/>
+      <w:suff w:val="nothing"/>
+      <w:lvlText w:val=""/>
+      <w:lvlJc w:val="left"/>
+      <w:pPr>
+        <w:ind w:left="0" w:firstLine="0"/>
+      </w:pPr>
+    </w:lvl>
+    <w:lvl w:ilvl="3">
+      <w:start w:val="1"/>
+      <w:numFmt w:val="none"/>
+      <w:suff w:val="nothing"/>
+      <w:lvlText w:val=""/>
+      <w:lvlJc w:val="left"/>
+      <w:pPr>
+        <w:ind w:left="0" w:firstLine="0"/>
+      </w:pPr>
+    </w:lvl>
+    <w:lvl w:ilvl="4">
+      <w:start w:val="1"/>
+      <w:numFmt w:val="none"/>
+      <w:suff w:val="nothing"/>
+      <w:lvlText w:val=""/>
+      <w:lvlJc w:val="left"/>
+      <w:pPr>
+        <w:ind w:left="0" w:firstLine="0"/>
+      </w:pPr>
+    </w:lvl>
+    <w:lvl w:ilvl="5">
+      <w:start w:val="1"/>
+      <w:numFmt w:val="none"/>
+      <w:suff w:val="nothing"/>
+      <w:lvlText w:val=""/>
+      <w:lvlJc w:val="left"/>
+      <w:pPr>
+        <w:ind w:left="0" w:firstLine="0"/>
+      </w:pPr>
+    </w:lvl>
+    <w:lvl w:ilvl="6">
+      <w:start w:val="1"/>
+      <w:numFmt w:val="none"/>
+      <w:suff w:val="nothing"/>
+      <w:lvlText w:val=""/>
+      <w:lvlJc w:val="left"/>
+      <w:pPr>
+        <w:ind w:left="0" w:firstLine="0"/>
+      </w:pPr>
+    </w:lvl>
+    <w:lvl w:ilvl="7">
+      <w:start w:val="1"/>
+      <w:numFmt w:val="none"/>
+      <w:suff w:val="nothing"/>
+      <w:lvlText w:val=""/>
+      <w:lvlJc w:val="left"/>
+      <w:pPr>
+        <w:ind w:left="0" w:firstLine="0"/>
+      </w:pPr>
+    </w:lvl>
+    <w:lvl w:ilvl="8">
+      <w:start w:val="1"/>
+      <w:numFmt w:val="none"/>
+      <w:suff w:val="nothing"/>
+      <w:lvlText w:val=""/>
+      <w:lvlJc w:val="left"/>
+      <w:pPr>
+        <w:ind w:left="0" w:firstLine="0"/>
+      </w:pPr>
+    </w:lvl>
+  </w:abstractNum>
+  <w:abstractNum w:abstractNumId="2" w15:restartNumberingAfterBreak="0">
+    <w:nsid w:val="7D5A32C7"/>
+    <w:multiLevelType w:val="multilevel"/>
+    <w:tmpl w:val="6DAE3A62"/>
     <w:lvl w:ilvl="0">
       <w:start w:val="1"/>
       <w:numFmt w:val="bullet"/>
@@ -2080,7 +2028,6 @@
       </w:pPr>
       <w:rPr>
         <w:rFonts w:ascii="Noto Sans Symbols" w:hAnsi="Noto Sans Symbols" w:cs="Noto Sans Symbols" w:hint="default"/>
-        <w:rFonts w:cs="Noto Sans Symbols"/>
       </w:rPr>
     </w:lvl>
     <w:lvl w:ilvl="1">
@@ -2093,7 +2040,6 @@
       </w:pPr>
       <w:rPr>
         <w:rFonts w:ascii="Courier New" w:hAnsi="Courier New" w:cs="Courier New" w:hint="default"/>
-        <w:rFonts w:cs="Courier New"/>
       </w:rPr>
     </w:lvl>
     <w:lvl w:ilvl="2">
@@ -2106,7 +2052,6 @@
       </w:pPr>
       <w:rPr>
         <w:rFonts w:ascii="Noto Sans Symbols" w:hAnsi="Noto Sans Symbols" w:cs="Noto Sans Symbols" w:hint="default"/>
-        <w:rFonts w:cs="Noto Sans Symbols"/>
       </w:rPr>
     </w:lvl>
     <w:lvl w:ilvl="3">
@@ -2119,7 +2064,6 @@
       </w:pPr>
       <w:rPr>
         <w:rFonts w:ascii="Noto Sans Symbols" w:hAnsi="Noto Sans Symbols" w:cs="Noto Sans Symbols" w:hint="default"/>
-        <w:rFonts w:cs="Noto Sans Symbols"/>
       </w:rPr>
     </w:lvl>
     <w:lvl w:ilvl="4">
@@ -2132,7 +2076,6 @@
       </w:pPr>
       <w:rPr>
         <w:rFonts w:ascii="Courier New" w:hAnsi="Courier New" w:cs="Courier New" w:hint="default"/>
-        <w:rFonts w:cs="Courier New"/>
       </w:rPr>
     </w:lvl>
     <w:lvl w:ilvl="5">
@@ -2145,7 +2088,6 @@
       </w:pPr>
       <w:rPr>
         <w:rFonts w:ascii="Noto Sans Symbols" w:hAnsi="Noto Sans Symbols" w:cs="Noto Sans Symbols" w:hint="default"/>
-        <w:rFonts w:cs="Noto Sans Symbols"/>
       </w:rPr>
     </w:lvl>
     <w:lvl w:ilvl="6">
@@ -2158,7 +2100,6 @@
       </w:pPr>
       <w:rPr>
         <w:rFonts w:ascii="Noto Sans Symbols" w:hAnsi="Noto Sans Symbols" w:cs="Noto Sans Symbols" w:hint="default"/>
-        <w:rFonts w:cs="Noto Sans Symbols"/>
       </w:rPr>
     </w:lvl>
     <w:lvl w:ilvl="7">
@@ -2171,7 +2112,6 @@
       </w:pPr>
       <w:rPr>
         <w:rFonts w:ascii="Courier New" w:hAnsi="Courier New" w:cs="Courier New" w:hint="default"/>
-        <w:rFonts w:cs="Courier New"/>
       </w:rPr>
     </w:lvl>
     <w:lvl w:ilvl="8">
@@ -2184,286 +2124,45 @@
       </w:pPr>
       <w:rPr>
         <w:rFonts w:ascii="Noto Sans Symbols" w:hAnsi="Noto Sans Symbols" w:cs="Noto Sans Symbols" w:hint="default"/>
-        <w:rFonts w:cs="Noto Sans Symbols"/>
       </w:rPr>
     </w:lvl>
   </w:abstractNum>
-  <w:abstractNum w:abstractNumId="2">
-    <w:lvl w:ilvl="0">
-      <w:start w:val="1"/>
-      <w:numFmt w:val="bullet"/>
-      <w:lvlText w:val=""/>
-      <w:lvlJc w:val="left"/>
-      <w:pPr>
-        <w:tabs>
-          <w:tab w:val="num" w:pos="720"/>
-        </w:tabs>
-        <w:ind w:left="720" w:hanging="360"/>
-      </w:pPr>
-      <w:rPr>
-        <w:rFonts w:ascii="Symbol" w:hAnsi="Symbol" w:cs="Symbol" w:hint="default"/>
-        <w:rFonts w:cs="OpenSymbol"/>
-      </w:rPr>
-    </w:lvl>
-    <w:lvl w:ilvl="1">
-      <w:start w:val="1"/>
-      <w:numFmt w:val="bullet"/>
-      <w:lvlText w:val="◦"/>
-      <w:lvlJc w:val="left"/>
-      <w:pPr>
-        <w:tabs>
-          <w:tab w:val="num" w:pos="1080"/>
-        </w:tabs>
-        <w:ind w:left="1080" w:hanging="360"/>
-      </w:pPr>
-      <w:rPr>
-        <w:rFonts w:ascii="OpenSymbol" w:hAnsi="OpenSymbol" w:cs="OpenSymbol" w:hint="default"/>
-        <w:rFonts w:cs="OpenSymbol"/>
-      </w:rPr>
-    </w:lvl>
-    <w:lvl w:ilvl="2">
-      <w:start w:val="1"/>
-      <w:numFmt w:val="bullet"/>
-      <w:lvlText w:val="▪"/>
-      <w:lvlJc w:val="left"/>
-      <w:pPr>
-        <w:tabs>
-          <w:tab w:val="num" w:pos="1440"/>
-        </w:tabs>
-        <w:ind w:left="1440" w:hanging="360"/>
-      </w:pPr>
-      <w:rPr>
-        <w:rFonts w:ascii="OpenSymbol" w:hAnsi="OpenSymbol" w:cs="OpenSymbol" w:hint="default"/>
-        <w:rFonts w:cs="OpenSymbol"/>
-      </w:rPr>
-    </w:lvl>
-    <w:lvl w:ilvl="3">
-      <w:start w:val="1"/>
-      <w:numFmt w:val="bullet"/>
-      <w:lvlText w:val=""/>
-      <w:lvlJc w:val="left"/>
-      <w:pPr>
-        <w:tabs>
-          <w:tab w:val="num" w:pos="1800"/>
-        </w:tabs>
-        <w:ind w:left="1800" w:hanging="360"/>
-      </w:pPr>
-      <w:rPr>
-        <w:rFonts w:ascii="Symbol" w:hAnsi="Symbol" w:cs="Symbol" w:hint="default"/>
-        <w:rFonts w:cs="OpenSymbol"/>
-      </w:rPr>
-    </w:lvl>
-    <w:lvl w:ilvl="4">
-      <w:start w:val="1"/>
-      <w:numFmt w:val="bullet"/>
-      <w:lvlText w:val="◦"/>
-      <w:lvlJc w:val="left"/>
-      <w:pPr>
-        <w:tabs>
-          <w:tab w:val="num" w:pos="2160"/>
-        </w:tabs>
-        <w:ind w:left="2160" w:hanging="360"/>
-      </w:pPr>
-      <w:rPr>
-        <w:rFonts w:ascii="OpenSymbol" w:hAnsi="OpenSymbol" w:cs="OpenSymbol" w:hint="default"/>
-        <w:rFonts w:cs="OpenSymbol"/>
-      </w:rPr>
-    </w:lvl>
-    <w:lvl w:ilvl="5">
-      <w:start w:val="1"/>
-      <w:numFmt w:val="bullet"/>
-      <w:lvlText w:val="▪"/>
-      <w:lvlJc w:val="left"/>
-      <w:pPr>
-        <w:tabs>
-          <w:tab w:val="num" w:pos="2520"/>
-        </w:tabs>
-        <w:ind w:left="2520" w:hanging="360"/>
-      </w:pPr>
-      <w:rPr>
-        <w:rFonts w:ascii="OpenSymbol" w:hAnsi="OpenSymbol" w:cs="OpenSymbol" w:hint="default"/>
-        <w:rFonts w:cs="OpenSymbol"/>
-      </w:rPr>
-    </w:lvl>
-    <w:lvl w:ilvl="6">
-      <w:start w:val="1"/>
-      <w:numFmt w:val="bullet"/>
-      <w:lvlText w:val=""/>
-      <w:lvlJc w:val="left"/>
-      <w:pPr>
-        <w:tabs>
-          <w:tab w:val="num" w:pos="2880"/>
-        </w:tabs>
-        <w:ind w:left="2880" w:hanging="360"/>
-      </w:pPr>
-      <w:rPr>
-        <w:rFonts w:ascii="Symbol" w:hAnsi="Symbol" w:cs="Symbol" w:hint="default"/>
-        <w:rFonts w:cs="OpenSymbol"/>
-      </w:rPr>
-    </w:lvl>
-    <w:lvl w:ilvl="7">
-      <w:start w:val="1"/>
-      <w:numFmt w:val="bullet"/>
-      <w:lvlText w:val="◦"/>
-      <w:lvlJc w:val="left"/>
-      <w:pPr>
-        <w:tabs>
-          <w:tab w:val="num" w:pos="3240"/>
-        </w:tabs>
-        <w:ind w:left="3240" w:hanging="360"/>
-      </w:pPr>
-      <w:rPr>
-        <w:rFonts w:ascii="OpenSymbol" w:hAnsi="OpenSymbol" w:cs="OpenSymbol" w:hint="default"/>
-        <w:rFonts w:cs="OpenSymbol"/>
-      </w:rPr>
-    </w:lvl>
-    <w:lvl w:ilvl="8">
-      <w:start w:val="1"/>
-      <w:numFmt w:val="bullet"/>
-      <w:lvlText w:val="▪"/>
-      <w:lvlJc w:val="left"/>
-      <w:pPr>
-        <w:tabs>
-          <w:tab w:val="num" w:pos="3600"/>
-        </w:tabs>
-        <w:ind w:left="3600" w:hanging="360"/>
-      </w:pPr>
-      <w:rPr>
-        <w:rFonts w:ascii="OpenSymbol" w:hAnsi="OpenSymbol" w:cs="OpenSymbol" w:hint="default"/>
-        <w:rFonts w:cs="OpenSymbol"/>
-      </w:rPr>
-    </w:lvl>
-  </w:abstractNum>
-  <w:abstractNum w:abstractNumId="3">
-    <w:lvl w:ilvl="0">
-      <w:start w:val="1"/>
-      <w:numFmt w:val="none"/>
-      <w:suff w:val="nothing"/>
-      <w:lvlText w:val=""/>
-      <w:lvlJc w:val="left"/>
-      <w:pPr>
-        <w:ind w:left="0" w:hanging="0"/>
-      </w:pPr>
-    </w:lvl>
-    <w:lvl w:ilvl="1">
-      <w:start w:val="1"/>
-      <w:numFmt w:val="none"/>
-      <w:suff w:val="nothing"/>
-      <w:lvlText w:val=""/>
-      <w:lvlJc w:val="left"/>
-      <w:pPr>
-        <w:ind w:left="0" w:hanging="0"/>
-      </w:pPr>
-    </w:lvl>
-    <w:lvl w:ilvl="2">
-      <w:start w:val="1"/>
-      <w:numFmt w:val="none"/>
-      <w:suff w:val="nothing"/>
-      <w:lvlText w:val=""/>
-      <w:lvlJc w:val="left"/>
-      <w:pPr>
-        <w:ind w:left="0" w:hanging="0"/>
-      </w:pPr>
-    </w:lvl>
-    <w:lvl w:ilvl="3">
-      <w:start w:val="1"/>
-      <w:numFmt w:val="none"/>
-      <w:suff w:val="nothing"/>
-      <w:lvlText w:val=""/>
-      <w:lvlJc w:val="left"/>
-      <w:pPr>
-        <w:ind w:left="0" w:hanging="0"/>
-      </w:pPr>
-    </w:lvl>
-    <w:lvl w:ilvl="4">
-      <w:start w:val="1"/>
-      <w:numFmt w:val="none"/>
-      <w:suff w:val="nothing"/>
-      <w:lvlText w:val=""/>
-      <w:lvlJc w:val="left"/>
-      <w:pPr>
-        <w:ind w:left="0" w:hanging="0"/>
-      </w:pPr>
-    </w:lvl>
-    <w:lvl w:ilvl="5">
-      <w:start w:val="1"/>
-      <w:numFmt w:val="none"/>
-      <w:suff w:val="nothing"/>
-      <w:lvlText w:val=""/>
-      <w:lvlJc w:val="left"/>
-      <w:pPr>
-        <w:ind w:left="0" w:hanging="0"/>
-      </w:pPr>
-    </w:lvl>
-    <w:lvl w:ilvl="6">
-      <w:start w:val="1"/>
-      <w:numFmt w:val="none"/>
-      <w:suff w:val="nothing"/>
-      <w:lvlText w:val=""/>
-      <w:lvlJc w:val="left"/>
-      <w:pPr>
-        <w:ind w:left="0" w:hanging="0"/>
-      </w:pPr>
-    </w:lvl>
-    <w:lvl w:ilvl="7">
-      <w:start w:val="1"/>
-      <w:numFmt w:val="none"/>
-      <w:suff w:val="nothing"/>
-      <w:lvlText w:val=""/>
-      <w:lvlJc w:val="left"/>
-      <w:pPr>
-        <w:ind w:left="0" w:hanging="0"/>
-      </w:pPr>
-    </w:lvl>
-    <w:lvl w:ilvl="8">
-      <w:start w:val="1"/>
-      <w:numFmt w:val="none"/>
-      <w:suff w:val="nothing"/>
-      <w:lvlText w:val=""/>
-      <w:lvlJc w:val="left"/>
-      <w:pPr>
-        <w:ind w:left="0" w:hanging="0"/>
-      </w:pPr>
-    </w:lvl>
-  </w:abstractNum>
   <w:num w:numId="1">
-    <w:abstractNumId w:val="1"/>
+    <w:abstractNumId w:val="2"/>
   </w:num>
   <w:num w:numId="2">
-    <w:abstractNumId w:val="2"/>
+    <w:abstractNumId w:val="0"/>
   </w:num>
   <w:num w:numId="3">
-    <w:abstractNumId w:val="3"/>
+    <w:abstractNumId w:val="1"/>
   </w:num>
 </w:numbering>
 </file>
 
 <file path=word/styles.xml><?xml version="1.0" encoding="utf-8"?>
-<w:styles xmlns:w="http://schemas.openxmlformats.org/wordprocessingml/2006/main" xmlns:w14="http://schemas.microsoft.com/office/word/2010/wordml" xmlns:mc="http://schemas.openxmlformats.org/markup-compatibility/2006" mc:Ignorable="w14">
+<w:styles xmlns:mc="http://schemas.openxmlformats.org/markup-compatibility/2006" xmlns:r="http://schemas.openxmlformats.org/officeDocument/2006/relationships" xmlns:w="http://schemas.openxmlformats.org/wordprocessingml/2006/main" xmlns:w14="http://schemas.microsoft.com/office/word/2010/wordml" xmlns:w15="http://schemas.microsoft.com/office/word/2012/wordml" xmlns:w16cex="http://schemas.microsoft.com/office/word/2018/wordml/cex" xmlns:w16cid="http://schemas.microsoft.com/office/word/2016/wordml/cid" xmlns:w16="http://schemas.microsoft.com/office/word/2018/wordml" xmlns:w16se="http://schemas.microsoft.com/office/word/2015/wordml/symex" mc:Ignorable="w14 w15 w16se w16cid w16 w16cex">
   <w:docDefaults>
     <w:rPrDefault>
       <w:rPr>
-        <w:rFonts w:ascii="Calibri" w:hAnsi="Calibri" w:eastAsia="Calibri" w:cs="Calibri"/>
+        <w:rFonts w:ascii="Calibri" w:eastAsia="Calibri" w:hAnsi="Calibri" w:cs="Calibri"/>
         <w:sz w:val="22"/>
         <w:szCs w:val="22"/>
         <w:lang w:val="es-ES" w:eastAsia="es-ES" w:bidi="ar-SA"/>
       </w:rPr>
     </w:rPrDefault>
-    <w:pPrDefault>
-      <w:pPr/>
-    </w:pPrDefault>
+    <w:pPrDefault/>
   </w:docDefaults>
   <w:latentStyles w:defLockedState="0" w:defUIPriority="99" w:defSemiHidden="0" w:defUnhideWhenUsed="0" w:defQFormat="0" w:count="376">
     <w:lsdException w:name="Normal" w:uiPriority="0" w:qFormat="1"/>
     <w:lsdException w:name="heading 1" w:uiPriority="9" w:qFormat="1"/>
-    <w:lsdException w:name="heading 2" w:uiPriority="9" w:semiHidden="1" w:unhideWhenUsed="1" w:qFormat="1"/>
-    <w:lsdException w:name="heading 3" w:uiPriority="9" w:semiHidden="1" w:unhideWhenUsed="1" w:qFormat="1"/>
-    <w:lsdException w:name="heading 4" w:uiPriority="9" w:semiHidden="1" w:unhideWhenUsed="1" w:qFormat="1"/>
-    <w:lsdException w:name="heading 5" w:uiPriority="9" w:semiHidden="1" w:unhideWhenUsed="1" w:qFormat="1"/>
-    <w:lsdException w:name="heading 6" w:uiPriority="9" w:semiHidden="1" w:unhideWhenUsed="1" w:qFormat="1"/>
-    <w:lsdException w:name="heading 7" w:uiPriority="9" w:semiHidden="1" w:unhideWhenUsed="1" w:qFormat="1"/>
-    <w:lsdException w:name="heading 8" w:uiPriority="9" w:semiHidden="1" w:unhideWhenUsed="1" w:qFormat="1"/>
-    <w:lsdException w:name="heading 9" w:uiPriority="9" w:semiHidden="1" w:unhideWhenUsed="1" w:qFormat="1"/>
+    <w:lsdException w:name="heading 2" w:semiHidden="1" w:uiPriority="9" w:unhideWhenUsed="1" w:qFormat="1"/>
+    <w:lsdException w:name="heading 3" w:semiHidden="1" w:uiPriority="9" w:unhideWhenUsed="1" w:qFormat="1"/>
+    <w:lsdException w:name="heading 4" w:semiHidden="1" w:uiPriority="9" w:unhideWhenUsed="1" w:qFormat="1"/>
+    <w:lsdException w:name="heading 5" w:semiHidden="1" w:uiPriority="9" w:unhideWhenUsed="1" w:qFormat="1"/>
+    <w:lsdException w:name="heading 6" w:semiHidden="1" w:uiPriority="9" w:unhideWhenUsed="1" w:qFormat="1"/>
+    <w:lsdException w:name="heading 7" w:semiHidden="1" w:uiPriority="9" w:unhideWhenUsed="1" w:qFormat="1"/>
+    <w:lsdException w:name="heading 8" w:semiHidden="1" w:uiPriority="9" w:unhideWhenUsed="1" w:qFormat="1"/>
+    <w:lsdException w:name="heading 9" w:semiHidden="1" w:uiPriority="9" w:unhideWhenUsed="1" w:qFormat="1"/>
     <w:lsdException w:name="index 1" w:semiHidden="1" w:unhideWhenUsed="1"/>
     <w:lsdException w:name="index 2" w:semiHidden="1" w:unhideWhenUsed="1"/>
     <w:lsdException w:name="index 3" w:semiHidden="1" w:unhideWhenUsed="1"/>
@@ -2473,22 +2172,22 @@
     <w:lsdException w:name="index 7" w:semiHidden="1" w:unhideWhenUsed="1"/>
     <w:lsdException w:name="index 8" w:semiHidden="1" w:unhideWhenUsed="1"/>
     <w:lsdException w:name="index 9" w:semiHidden="1" w:unhideWhenUsed="1"/>
-    <w:lsdException w:name="toc 1" w:uiPriority="39" w:semiHidden="1" w:unhideWhenUsed="1"/>
-    <w:lsdException w:name="toc 2" w:uiPriority="39" w:semiHidden="1" w:unhideWhenUsed="1"/>
-    <w:lsdException w:name="toc 3" w:uiPriority="39" w:semiHidden="1" w:unhideWhenUsed="1"/>
-    <w:lsdException w:name="toc 4" w:uiPriority="39" w:semiHidden="1" w:unhideWhenUsed="1"/>
-    <w:lsdException w:name="toc 5" w:uiPriority="39" w:semiHidden="1" w:unhideWhenUsed="1"/>
-    <w:lsdException w:name="toc 6" w:uiPriority="39" w:semiHidden="1" w:unhideWhenUsed="1"/>
-    <w:lsdException w:name="toc 7" w:uiPriority="39" w:semiHidden="1" w:unhideWhenUsed="1"/>
-    <w:lsdException w:name="toc 8" w:uiPriority="39" w:semiHidden="1" w:unhideWhenUsed="1"/>
-    <w:lsdException w:name="toc 9" w:uiPriority="39" w:semiHidden="1" w:unhideWhenUsed="1"/>
+    <w:lsdException w:name="toc 1" w:semiHidden="1" w:uiPriority="39" w:unhideWhenUsed="1"/>
+    <w:lsdException w:name="toc 2" w:semiHidden="1" w:uiPriority="39" w:unhideWhenUsed="1"/>
+    <w:lsdException w:name="toc 3" w:semiHidden="1" w:uiPriority="39" w:unhideWhenUsed="1"/>
+    <w:lsdException w:name="toc 4" w:semiHidden="1" w:uiPriority="39" w:unhideWhenUsed="1"/>
+    <w:lsdException w:name="toc 5" w:semiHidden="1" w:uiPriority="39" w:unhideWhenUsed="1"/>
+    <w:lsdException w:name="toc 6" w:semiHidden="1" w:uiPriority="39" w:unhideWhenUsed="1"/>
+    <w:lsdException w:name="toc 7" w:semiHidden="1" w:uiPriority="39" w:unhideWhenUsed="1"/>
+    <w:lsdException w:name="toc 8" w:semiHidden="1" w:uiPriority="39" w:unhideWhenUsed="1"/>
+    <w:lsdException w:name="toc 9" w:semiHidden="1" w:uiPriority="39" w:unhideWhenUsed="1"/>
     <w:lsdException w:name="Normal Indent" w:semiHidden="1" w:unhideWhenUsed="1"/>
     <w:lsdException w:name="footnote text" w:semiHidden="1" w:unhideWhenUsed="1"/>
     <w:lsdException w:name="annotation text" w:semiHidden="1" w:unhideWhenUsed="1"/>
     <w:lsdException w:name="header" w:semiHidden="1" w:unhideWhenUsed="1"/>
     <w:lsdException w:name="footer" w:semiHidden="1" w:unhideWhenUsed="1"/>
     <w:lsdException w:name="index heading" w:semiHidden="1" w:unhideWhenUsed="1"/>
-    <w:lsdException w:name="caption" w:uiPriority="35" w:semiHidden="1" w:unhideWhenUsed="1" w:qFormat="1"/>
+    <w:lsdException w:name="caption" w:semiHidden="1" w:uiPriority="35" w:unhideWhenUsed="1" w:qFormat="1"/>
     <w:lsdException w:name="table of figures" w:semiHidden="1" w:unhideWhenUsed="1"/>
     <w:lsdException w:name="envelope address" w:semiHidden="1" w:unhideWhenUsed="1"/>
     <w:lsdException w:name="envelope return" w:semiHidden="1" w:unhideWhenUsed="1"/>
@@ -2519,7 +2218,7 @@
     <w:lsdException w:name="Title" w:uiPriority="10" w:qFormat="1"/>
     <w:lsdException w:name="Closing" w:semiHidden="1" w:unhideWhenUsed="1"/>
     <w:lsdException w:name="Signature" w:semiHidden="1" w:unhideWhenUsed="1"/>
-    <w:lsdException w:name="Default Paragraph Font" w:uiPriority="1" w:semiHidden="1" w:unhideWhenUsed="1"/>
+    <w:lsdException w:name="Default Paragraph Font" w:semiHidden="1" w:uiPriority="1" w:unhideWhenUsed="1"/>
     <w:lsdException w:name="Body Text" w:semiHidden="1" w:unhideWhenUsed="1"/>
     <w:lsdException w:name="Body Text Indent" w:semiHidden="1" w:unhideWhenUsed="1"/>
     <w:lsdException w:name="List Continue" w:semiHidden="1" w:unhideWhenUsed="1"/>
@@ -2719,8 +2418,8 @@
     <w:lsdException w:name="Subtle Reference" w:uiPriority="31" w:qFormat="1"/>
     <w:lsdException w:name="Intense Reference" w:uiPriority="32" w:qFormat="1"/>
     <w:lsdException w:name="Book Title" w:uiPriority="33" w:qFormat="1"/>
-    <w:lsdException w:name="Bibliography" w:uiPriority="37" w:semiHidden="1" w:unhideWhenUsed="1"/>
-    <w:lsdException w:name="TOC Heading" w:uiPriority="39" w:semiHidden="1" w:unhideWhenUsed="1" w:qFormat="1"/>
+    <w:lsdException w:name="Bibliography" w:semiHidden="1" w:uiPriority="37" w:unhideWhenUsed="1"/>
+    <w:lsdException w:name="TOC Heading" w:semiHidden="1" w:uiPriority="39" w:unhideWhenUsed="1" w:qFormat="1"/>
     <w:lsdException w:name="Plain Table 1" w:uiPriority="41"/>
     <w:lsdException w:name="Plain Table 2" w:uiPriority="42"/>
     <w:lsdException w:name="Plain Table 3" w:uiPriority="43"/>
@@ -2831,32 +2530,21 @@
     <w:lsdException w:name="Unresolved Mention" w:semiHidden="1" w:unhideWhenUsed="1"/>
     <w:lsdException w:name="Smart Link" w:semiHidden="1" w:unhideWhenUsed="1"/>
   </w:latentStyles>
-  <w:style w:type="paragraph" w:styleId="Normal" w:default="1">
+  <w:style w:type="paragraph" w:default="1" w:styleId="Normal">
     <w:name w:val="Normal"/>
     <w:qFormat/>
     <w:pPr>
-      <w:widowControl/>
-      <w:bidi w:val="0"/>
-      <w:spacing w:lineRule="auto" w:line="259" w:before="0" w:after="160"/>
-      <w:jc w:val="left"/>
+      <w:spacing w:after="160" w:line="259" w:lineRule="auto"/>
     </w:pPr>
-    <w:rPr>
-      <w:rFonts w:ascii="Calibri" w:hAnsi="Calibri" w:eastAsia="Calibri" w:cs="Calibri"/>
-      <w:color w:val="auto"/>
-      <w:kern w:val="0"/>
-      <w:sz w:val="22"/>
-      <w:szCs w:val="22"/>
-      <w:lang w:val="es-ES" w:eastAsia="es-ES" w:bidi="ar-SA"/>
-    </w:rPr>
-  </w:style>
-  <w:style w:type="paragraph" w:styleId="Ttulo1">
-    <w:name w:val="Heading 1"/>
+  </w:style>
+  <w:style w:type="paragraph" w:styleId="Heading1">
+    <w:name w:val="heading 1"/>
     <w:basedOn w:val="Normal"/>
     <w:next w:val="Normal"/>
     <w:uiPriority w:val="9"/>
     <w:qFormat/>
     <w:pPr>
-      <w:keepNext w:val="true"/>
+      <w:keepNext/>
       <w:keepLines/>
       <w:spacing w:before="240" w:after="0"/>
       <w:outlineLvl w:val="0"/>
@@ -2867,8 +2555,8 @@
       <w:szCs w:val="32"/>
     </w:rPr>
   </w:style>
-  <w:style w:type="paragraph" w:styleId="Ttulo2">
-    <w:name w:val="Heading 2"/>
+  <w:style w:type="paragraph" w:styleId="Heading2">
+    <w:name w:val="heading 2"/>
     <w:basedOn w:val="Normal"/>
     <w:next w:val="Normal"/>
     <w:uiPriority w:val="9"/>
@@ -2876,7 +2564,7 @@
     <w:unhideWhenUsed/>
     <w:qFormat/>
     <w:pPr>
-      <w:keepNext w:val="true"/>
+      <w:keepNext/>
       <w:keepLines/>
       <w:spacing w:before="360" w:after="80"/>
       <w:outlineLvl w:val="1"/>
@@ -2887,8 +2575,8 @@
       <w:szCs w:val="36"/>
     </w:rPr>
   </w:style>
-  <w:style w:type="paragraph" w:styleId="Ttulo3">
-    <w:name w:val="Heading 3"/>
+  <w:style w:type="paragraph" w:styleId="Heading3">
+    <w:name w:val="heading 3"/>
     <w:basedOn w:val="Normal"/>
     <w:next w:val="Normal"/>
     <w:uiPriority w:val="9"/>
@@ -2896,7 +2584,7 @@
     <w:unhideWhenUsed/>
     <w:qFormat/>
     <w:pPr>
-      <w:keepNext w:val="true"/>
+      <w:keepNext/>
       <w:keepLines/>
       <w:spacing w:before="280" w:after="80"/>
       <w:outlineLvl w:val="2"/>
@@ -2907,8 +2595,8 @@
       <w:szCs w:val="28"/>
     </w:rPr>
   </w:style>
-  <w:style w:type="paragraph" w:styleId="Ttulo4">
-    <w:name w:val="Heading 4"/>
+  <w:style w:type="paragraph" w:styleId="Heading4">
+    <w:name w:val="heading 4"/>
     <w:basedOn w:val="Normal"/>
     <w:next w:val="Normal"/>
     <w:uiPriority w:val="9"/>
@@ -2916,7 +2604,7 @@
     <w:unhideWhenUsed/>
     <w:qFormat/>
     <w:pPr>
-      <w:keepNext w:val="true"/>
+      <w:keepNext/>
       <w:keepLines/>
       <w:spacing w:before="240" w:after="40"/>
       <w:outlineLvl w:val="3"/>
@@ -2927,8 +2615,8 @@
       <w:szCs w:val="24"/>
     </w:rPr>
   </w:style>
-  <w:style w:type="paragraph" w:styleId="Ttulo5">
-    <w:name w:val="Heading 5"/>
+  <w:style w:type="paragraph" w:styleId="Heading5">
+    <w:name w:val="heading 5"/>
     <w:basedOn w:val="Normal"/>
     <w:next w:val="Normal"/>
     <w:uiPriority w:val="9"/>
@@ -2936,7 +2624,7 @@
     <w:unhideWhenUsed/>
     <w:qFormat/>
     <w:pPr>
-      <w:keepNext w:val="true"/>
+      <w:keepNext/>
       <w:keepLines/>
       <w:spacing w:before="220" w:after="40"/>
       <w:outlineLvl w:val="4"/>
@@ -2945,8 +2633,8 @@
       <w:b/>
     </w:rPr>
   </w:style>
-  <w:style w:type="paragraph" w:styleId="Ttulo6">
-    <w:name w:val="Heading 6"/>
+  <w:style w:type="paragraph" w:styleId="Heading6">
+    <w:name w:val="heading 6"/>
     <w:basedOn w:val="Normal"/>
     <w:next w:val="Normal"/>
     <w:uiPriority w:val="9"/>
@@ -2954,7 +2642,7 @@
     <w:unhideWhenUsed/>
     <w:qFormat/>
     <w:pPr>
-      <w:keepNext w:val="true"/>
+      <w:keepNext/>
       <w:keepLines/>
       <w:spacing w:before="200" w:after="40"/>
       <w:outlineLvl w:val="5"/>
@@ -2965,225 +2653,11 @@
       <w:szCs w:val="20"/>
     </w:rPr>
   </w:style>
-  <w:style w:type="character" w:styleId="DefaultParagraphFont" w:default="1">
+  <w:style w:type="character" w:default="1" w:styleId="DefaultParagraphFont">
     <w:name w:val="Default Paragraph Font"/>
     <w:uiPriority w:val="1"/>
     <w:semiHidden/>
     <w:unhideWhenUsed/>
-    <w:qFormat/>
-    <w:rPr/>
-  </w:style>
-  <w:style w:type="character" w:styleId="EnlacedeInternet">
-    <w:name w:val="Enlace de Internet"/>
-    <w:basedOn w:val="DefaultParagraphFont"/>
-    <w:uiPriority w:val="99"/>
-    <w:unhideWhenUsed/>
-    <w:rsid w:val="00ce7a97"/>
-    <w:rPr>
-      <w:color w:val="0000FF" w:themeColor="hyperlink"/>
-      <w:u w:val="single"/>
-    </w:rPr>
-  </w:style>
-  <w:style w:type="character" w:styleId="UnresolvedMention">
-    <w:name w:val="Unresolved Mention"/>
-    <w:basedOn w:val="DefaultParagraphFont"/>
-    <w:uiPriority w:val="99"/>
-    <w:semiHidden/>
-    <w:unhideWhenUsed/>
-    <w:qFormat/>
-    <w:rsid w:val="00ce7a97"/>
-    <w:rPr>
-      <w:color w:val="605E5C"/>
-      <w:shd w:fill="E1DFDD" w:val="clear"/>
-    </w:rPr>
-  </w:style>
-  <w:style w:type="character" w:styleId="ListLabel1">
-    <w:name w:val="ListLabel 1"/>
-    <w:qFormat/>
-    <w:rPr>
-      <w:rFonts w:eastAsia="Noto Sans Symbols" w:cs="Noto Sans Symbols"/>
-    </w:rPr>
-  </w:style>
-  <w:style w:type="character" w:styleId="ListLabel2">
-    <w:name w:val="ListLabel 2"/>
-    <w:qFormat/>
-    <w:rPr>
-      <w:rFonts w:eastAsia="Courier New" w:cs="Courier New"/>
-    </w:rPr>
-  </w:style>
-  <w:style w:type="character" w:styleId="ListLabel3">
-    <w:name w:val="ListLabel 3"/>
-    <w:qFormat/>
-    <w:rPr>
-      <w:rFonts w:eastAsia="Noto Sans Symbols" w:cs="Noto Sans Symbols"/>
-    </w:rPr>
-  </w:style>
-  <w:style w:type="character" w:styleId="ListLabel4">
-    <w:name w:val="ListLabel 4"/>
-    <w:qFormat/>
-    <w:rPr>
-      <w:rFonts w:eastAsia="Noto Sans Symbols" w:cs="Noto Sans Symbols"/>
-    </w:rPr>
-  </w:style>
-  <w:style w:type="character" w:styleId="ListLabel5">
-    <w:name w:val="ListLabel 5"/>
-    <w:qFormat/>
-    <w:rPr>
-      <w:rFonts w:eastAsia="Courier New" w:cs="Courier New"/>
-    </w:rPr>
-  </w:style>
-  <w:style w:type="character" w:styleId="ListLabel6">
-    <w:name w:val="ListLabel 6"/>
-    <w:qFormat/>
-    <w:rPr>
-      <w:rFonts w:eastAsia="Noto Sans Symbols" w:cs="Noto Sans Symbols"/>
-    </w:rPr>
-  </w:style>
-  <w:style w:type="character" w:styleId="ListLabel7">
-    <w:name w:val="ListLabel 7"/>
-    <w:qFormat/>
-    <w:rPr>
-      <w:rFonts w:eastAsia="Noto Sans Symbols" w:cs="Noto Sans Symbols"/>
-    </w:rPr>
-  </w:style>
-  <w:style w:type="character" w:styleId="ListLabel8">
-    <w:name w:val="ListLabel 8"/>
-    <w:qFormat/>
-    <w:rPr>
-      <w:rFonts w:eastAsia="Courier New" w:cs="Courier New"/>
-    </w:rPr>
-  </w:style>
-  <w:style w:type="character" w:styleId="ListLabel9">
-    <w:name w:val="ListLabel 9"/>
-    <w:qFormat/>
-    <w:rPr>
-      <w:rFonts w:eastAsia="Noto Sans Symbols" w:cs="Noto Sans Symbols"/>
-    </w:rPr>
-  </w:style>
-  <w:style w:type="character" w:styleId="ListLabel10">
-    <w:name w:val="ListLabel 10"/>
-    <w:qFormat/>
-    <w:rPr>
-      <w:sz w:val="22"/>
-      <w:szCs w:val="22"/>
-    </w:rPr>
-  </w:style>
-  <w:style w:type="character" w:styleId="Vietas">
-    <w:name w:val="Viñetas"/>
-    <w:qFormat/>
-    <w:rPr>
-      <w:rFonts w:ascii="OpenSymbol" w:hAnsi="OpenSymbol" w:eastAsia="OpenSymbol" w:cs="OpenSymbol"/>
-    </w:rPr>
-  </w:style>
-  <w:style w:type="paragraph" w:styleId="Ttulo">
-    <w:name w:val="Título"/>
-    <w:basedOn w:val="Normal"/>
-    <w:next w:val="Cuerpodetexto"/>
-    <w:qFormat/>
-    <w:pPr>
-      <w:keepNext w:val="true"/>
-      <w:spacing w:before="240" w:after="120"/>
-    </w:pPr>
-    <w:rPr>
-      <w:rFonts w:ascii="Liberation Sans" w:hAnsi="Liberation Sans" w:eastAsia="Noto Sans CJK SC" w:cs="Lohit Devanagari"/>
-      <w:sz w:val="28"/>
-      <w:szCs w:val="28"/>
-    </w:rPr>
-  </w:style>
-  <w:style w:type="paragraph" w:styleId="Cuerpodetexto">
-    <w:name w:val="Body Text"/>
-    <w:basedOn w:val="Normal"/>
-    <w:pPr>
-      <w:spacing w:lineRule="auto" w:line="276" w:before="0" w:after="140"/>
-    </w:pPr>
-    <w:rPr/>
-  </w:style>
-  <w:style w:type="paragraph" w:styleId="Lista">
-    <w:name w:val="List"/>
-    <w:basedOn w:val="Cuerpodetexto"/>
-    <w:pPr/>
-    <w:rPr>
-      <w:rFonts w:cs="Lohit Devanagari"/>
-    </w:rPr>
-  </w:style>
-  <w:style w:type="paragraph" w:styleId="Leyenda">
-    <w:name w:val="Caption"/>
-    <w:basedOn w:val="Normal"/>
-    <w:qFormat/>
-    <w:pPr>
-      <w:suppressLineNumbers/>
-      <w:spacing w:before="120" w:after="120"/>
-    </w:pPr>
-    <w:rPr>
-      <w:rFonts w:cs="Lohit Devanagari"/>
-      <w:i/>
-      <w:iCs/>
-      <w:sz w:val="24"/>
-      <w:szCs w:val="24"/>
-    </w:rPr>
-  </w:style>
-  <w:style w:type="paragraph" w:styleId="Ndice">
-    <w:name w:val="Índice"/>
-    <w:basedOn w:val="Normal"/>
-    <w:qFormat/>
-    <w:pPr>
-      <w:suppressLineNumbers/>
-    </w:pPr>
-    <w:rPr>
-      <w:rFonts w:cs="Lohit Devanagari"/>
-    </w:rPr>
-  </w:style>
-  <w:style w:type="paragraph" w:styleId="Titular">
-    <w:name w:val="Title"/>
-    <w:basedOn w:val="Normal"/>
-    <w:next w:val="Normal"/>
-    <w:uiPriority w:val="10"/>
-    <w:qFormat/>
-    <w:pPr>
-      <w:spacing w:lineRule="auto" w:line="240" w:before="0" w:after="0"/>
-    </w:pPr>
-    <w:rPr>
-      <w:sz w:val="56"/>
-      <w:szCs w:val="56"/>
-    </w:rPr>
-  </w:style>
-  <w:style w:type="paragraph" w:styleId="Subttulo">
-    <w:name w:val="Subtitle"/>
-    <w:basedOn w:val="Normal"/>
-    <w:next w:val="Normal"/>
-    <w:uiPriority w:val="11"/>
-    <w:qFormat/>
-    <w:pPr>
-      <w:keepNext w:val="true"/>
-      <w:keepLines/>
-      <w:spacing w:before="360" w:after="80"/>
-    </w:pPr>
-    <w:rPr>
-      <w:rFonts w:ascii="Georgia" w:hAnsi="Georgia" w:eastAsia="Georgia" w:cs="Georgia"/>
-      <w:i/>
-      <w:color w:val="666666"/>
-      <w:sz w:val="48"/>
-      <w:szCs w:val="48"/>
-    </w:rPr>
-  </w:style>
-  <w:style w:type="paragraph" w:styleId="Cabecera">
-    <w:name w:val="Header"/>
-    <w:basedOn w:val="Normal"/>
-    <w:pPr/>
-    <w:rPr/>
-  </w:style>
-  <w:style w:type="paragraph" w:styleId="Piedepgina">
-    <w:name w:val="Footer"/>
-    <w:basedOn w:val="Normal"/>
-    <w:pPr/>
-    <w:rPr/>
-  </w:style>
-  <w:style w:type="numbering" w:styleId="NoList" w:default="1">
-    <w:name w:val="No List"/>
-    <w:uiPriority w:val="99"/>
-    <w:semiHidden/>
-    <w:unhideWhenUsed/>
-    <w:qFormat/>
   </w:style>
   <w:style w:type="table" w:default="1" w:styleId="TableNormal">
     <w:name w:val="Normal Table"/>
@@ -3200,6 +2674,211 @@
       </w:tblCellMar>
     </w:tblPr>
   </w:style>
+  <w:style w:type="numbering" w:default="1" w:styleId="NoList">
+    <w:name w:val="No List"/>
+    <w:uiPriority w:val="99"/>
+    <w:semiHidden/>
+    <w:unhideWhenUsed/>
+  </w:style>
+  <w:style w:type="character" w:customStyle="1" w:styleId="EnlacedeInternet">
+    <w:name w:val="Enlace de Internet"/>
+    <w:basedOn w:val="DefaultParagraphFont"/>
+    <w:uiPriority w:val="99"/>
+    <w:unhideWhenUsed/>
+    <w:rsid w:val="00CE7A97"/>
+    <w:rPr>
+      <w:color w:val="0000FF" w:themeColor="hyperlink"/>
+      <w:u w:val="single"/>
+    </w:rPr>
+  </w:style>
+  <w:style w:type="character" w:styleId="UnresolvedMention">
+    <w:name w:val="Unresolved Mention"/>
+    <w:basedOn w:val="DefaultParagraphFont"/>
+    <w:uiPriority w:val="99"/>
+    <w:semiHidden/>
+    <w:unhideWhenUsed/>
+    <w:qFormat/>
+    <w:rsid w:val="00CE7A97"/>
+    <w:rPr>
+      <w:color w:val="605E5C"/>
+      <w:shd w:val="clear" w:color="auto" w:fill="E1DFDD"/>
+    </w:rPr>
+  </w:style>
+  <w:style w:type="character" w:customStyle="1" w:styleId="ListLabel1">
+    <w:name w:val="ListLabel 1"/>
+    <w:qFormat/>
+    <w:rPr>
+      <w:rFonts w:eastAsia="Noto Sans Symbols" w:cs="Noto Sans Symbols"/>
+    </w:rPr>
+  </w:style>
+  <w:style w:type="character" w:customStyle="1" w:styleId="ListLabel2">
+    <w:name w:val="ListLabel 2"/>
+    <w:qFormat/>
+    <w:rPr>
+      <w:rFonts w:eastAsia="Courier New" w:cs="Courier New"/>
+    </w:rPr>
+  </w:style>
+  <w:style w:type="character" w:customStyle="1" w:styleId="ListLabel3">
+    <w:name w:val="ListLabel 3"/>
+    <w:qFormat/>
+    <w:rPr>
+      <w:rFonts w:eastAsia="Noto Sans Symbols" w:cs="Noto Sans Symbols"/>
+    </w:rPr>
+  </w:style>
+  <w:style w:type="character" w:customStyle="1" w:styleId="ListLabel4">
+    <w:name w:val="ListLabel 4"/>
+    <w:qFormat/>
+    <w:rPr>
+      <w:rFonts w:eastAsia="Noto Sans Symbols" w:cs="Noto Sans Symbols"/>
+    </w:rPr>
+  </w:style>
+  <w:style w:type="character" w:customStyle="1" w:styleId="ListLabel5">
+    <w:name w:val="ListLabel 5"/>
+    <w:qFormat/>
+    <w:rPr>
+      <w:rFonts w:eastAsia="Courier New" w:cs="Courier New"/>
+    </w:rPr>
+  </w:style>
+  <w:style w:type="character" w:customStyle="1" w:styleId="ListLabel6">
+    <w:name w:val="ListLabel 6"/>
+    <w:qFormat/>
+    <w:rPr>
+      <w:rFonts w:eastAsia="Noto Sans Symbols" w:cs="Noto Sans Symbols"/>
+    </w:rPr>
+  </w:style>
+  <w:style w:type="character" w:customStyle="1" w:styleId="ListLabel7">
+    <w:name w:val="ListLabel 7"/>
+    <w:qFormat/>
+    <w:rPr>
+      <w:rFonts w:eastAsia="Noto Sans Symbols" w:cs="Noto Sans Symbols"/>
+    </w:rPr>
+  </w:style>
+  <w:style w:type="character" w:customStyle="1" w:styleId="ListLabel8">
+    <w:name w:val="ListLabel 8"/>
+    <w:qFormat/>
+    <w:rPr>
+      <w:rFonts w:eastAsia="Courier New" w:cs="Courier New"/>
+    </w:rPr>
+  </w:style>
+  <w:style w:type="character" w:customStyle="1" w:styleId="ListLabel9">
+    <w:name w:val="ListLabel 9"/>
+    <w:qFormat/>
+    <w:rPr>
+      <w:rFonts w:eastAsia="Noto Sans Symbols" w:cs="Noto Sans Symbols"/>
+    </w:rPr>
+  </w:style>
+  <w:style w:type="character" w:customStyle="1" w:styleId="ListLabel10">
+    <w:name w:val="ListLabel 10"/>
+    <w:qFormat/>
+    <w:rPr>
+      <w:sz w:val="22"/>
+      <w:szCs w:val="22"/>
+    </w:rPr>
+  </w:style>
+  <w:style w:type="character" w:customStyle="1" w:styleId="Vietas">
+    <w:name w:val="Viñetas"/>
+    <w:qFormat/>
+    <w:rPr>
+      <w:rFonts w:ascii="OpenSymbol" w:eastAsia="OpenSymbol" w:hAnsi="OpenSymbol" w:cs="OpenSymbol"/>
+    </w:rPr>
+  </w:style>
+  <w:style w:type="paragraph" w:customStyle="1" w:styleId="Ttulo">
+    <w:name w:val="Título"/>
+    <w:basedOn w:val="Normal"/>
+    <w:next w:val="BodyText"/>
+    <w:qFormat/>
+    <w:pPr>
+      <w:keepNext/>
+      <w:spacing w:before="240" w:after="120"/>
+    </w:pPr>
+    <w:rPr>
+      <w:rFonts w:ascii="Liberation Sans" w:eastAsia="Noto Sans CJK SC" w:hAnsi="Liberation Sans" w:cs="Lohit Devanagari"/>
+      <w:sz w:val="28"/>
+      <w:szCs w:val="28"/>
+    </w:rPr>
+  </w:style>
+  <w:style w:type="paragraph" w:styleId="BodyText">
+    <w:name w:val="Body Text"/>
+    <w:basedOn w:val="Normal"/>
+    <w:pPr>
+      <w:spacing w:after="140" w:line="276" w:lineRule="auto"/>
+    </w:pPr>
+  </w:style>
+  <w:style w:type="paragraph" w:styleId="List">
+    <w:name w:val="List"/>
+    <w:basedOn w:val="BodyText"/>
+    <w:rPr>
+      <w:rFonts w:cs="Lohit Devanagari"/>
+    </w:rPr>
+  </w:style>
+  <w:style w:type="paragraph" w:styleId="Caption">
+    <w:name w:val="caption"/>
+    <w:basedOn w:val="Normal"/>
+    <w:qFormat/>
+    <w:pPr>
+      <w:suppressLineNumbers/>
+      <w:spacing w:before="120" w:after="120"/>
+    </w:pPr>
+    <w:rPr>
+      <w:rFonts w:cs="Lohit Devanagari"/>
+      <w:i/>
+      <w:iCs/>
+      <w:sz w:val="24"/>
+      <w:szCs w:val="24"/>
+    </w:rPr>
+  </w:style>
+  <w:style w:type="paragraph" w:customStyle="1" w:styleId="ndice">
+    <w:name w:val="Índice"/>
+    <w:basedOn w:val="Normal"/>
+    <w:qFormat/>
+    <w:pPr>
+      <w:suppressLineNumbers/>
+    </w:pPr>
+    <w:rPr>
+      <w:rFonts w:cs="Lohit Devanagari"/>
+    </w:rPr>
+  </w:style>
+  <w:style w:type="paragraph" w:styleId="Title">
+    <w:name w:val="Title"/>
+    <w:basedOn w:val="Normal"/>
+    <w:next w:val="Normal"/>
+    <w:uiPriority w:val="10"/>
+    <w:qFormat/>
+    <w:pPr>
+      <w:spacing w:after="0" w:line="240" w:lineRule="auto"/>
+    </w:pPr>
+    <w:rPr>
+      <w:sz w:val="56"/>
+      <w:szCs w:val="56"/>
+    </w:rPr>
+  </w:style>
+  <w:style w:type="paragraph" w:styleId="Subtitle">
+    <w:name w:val="Subtitle"/>
+    <w:basedOn w:val="Normal"/>
+    <w:next w:val="Normal"/>
+    <w:uiPriority w:val="11"/>
+    <w:qFormat/>
+    <w:pPr>
+      <w:keepNext/>
+      <w:keepLines/>
+      <w:spacing w:before="360" w:after="80"/>
+    </w:pPr>
+    <w:rPr>
+      <w:rFonts w:ascii="Georgia" w:eastAsia="Georgia" w:hAnsi="Georgia" w:cs="Georgia"/>
+      <w:i/>
+      <w:color w:val="666666"/>
+      <w:sz w:val="48"/>
+      <w:szCs w:val="48"/>
+    </w:rPr>
+  </w:style>
+  <w:style w:type="paragraph" w:styleId="Header">
+    <w:name w:val="header"/>
+    <w:basedOn w:val="Normal"/>
+  </w:style>
+  <w:style w:type="paragraph" w:styleId="Footer">
+    <w:name w:val="footer"/>
+    <w:basedOn w:val="Normal"/>
+  </w:style>
   <w:style w:type="table" w:customStyle="1" w:styleId="TableNormal1">
     <w:name w:val="Table Normal1"/>
     <w:tblPr>
@@ -3215,18 +2894,15 @@
     <w:name w:val="Table Grid"/>
     <w:basedOn w:val="TableNormal"/>
     <w:uiPriority w:val="39"/>
-    <w:rsid w:val="00cb5a53"/>
-    <w:pPr>
-      <w:spacing w:after="0" w:line="240" w:lineRule="auto"/>
-    </w:pPr>
+    <w:rsid w:val="00CB5A53"/>
     <w:tblPr>
       <w:tblBorders>
-        <w:top w:val="single" w:color="auto" w:sz="4" w:space="0"/>
-        <w:left w:val="single" w:color="auto" w:sz="4" w:space="0"/>
-        <w:bottom w:val="single" w:color="auto" w:sz="4" w:space="0"/>
-        <w:right w:val="single" w:color="auto" w:sz="4" w:space="0"/>
-        <w:insideH w:val="single" w:color="auto" w:sz="4" w:space="0"/>
-        <w:insideV w:val="single" w:color="auto" w:sz="4" w:space="0"/>
+        <w:top w:val="single" w:sz="4" w:space="0" w:color="auto"/>
+        <w:left w:val="single" w:sz="4" w:space="0" w:color="auto"/>
+        <w:bottom w:val="single" w:sz="4" w:space="0" w:color="auto"/>
+        <w:right w:val="single" w:sz="4" w:space="0" w:color="auto"/>
+        <w:insideH w:val="single" w:sz="4" w:space="0" w:color="auto"/>
+        <w:insideV w:val="single" w:sz="4" w:space="0" w:color="auto"/>
       </w:tblBorders>
     </w:tblPr>
   </w:style>

</xml_diff>